<commit_message>
updated recall precision curve with labels
</commit_message>
<xml_diff>
--- a/Report_v4.docx
+++ b/Report_v4.docx
@@ -1088,23 +1088,7 @@
                 <w:rFonts w:eastAsia="Times New Roman"/>
                 <w:noProof/>
               </w:rPr>
-              <w:t>Evaluation Te</w:t>
-            </w:r>
-            <w:r>
-              <w:rPr>
-                <w:rStyle w:val="Hyperlink"/>
-                <w:rFonts w:eastAsia="Times New Roman"/>
-                <w:noProof/>
-              </w:rPr>
-              <w:t>c</w:t>
-            </w:r>
-            <w:r>
-              <w:rPr>
-                <w:rStyle w:val="Hyperlink"/>
-                <w:rFonts w:eastAsia="Times New Roman"/>
-                <w:noProof/>
-              </w:rPr>
-              <w:t>hniques:</w:t>
+              <w:t>Evaluation Techniques:</w:t>
             </w:r>
             <w:r>
               <w:rPr>
@@ -4089,13 +4073,23 @@
           <w:szCs w:val="24"/>
         </w:rPr>
       </w:pPr>
-      <w:r>
-        <w:rPr>
-          <w:rFonts w:ascii="Arial" w:eastAsia="Times New Roman" w:hAnsi="Arial" w:cs="Arial"/>
-          <w:sz w:val="24"/>
-          <w:szCs w:val="24"/>
-        </w:rPr>
-        <w:t xml:space="preserve">cqi </w:t>
+      <w:proofErr w:type="spellStart"/>
+      <w:r>
+        <w:rPr>
+          <w:rFonts w:ascii="Arial" w:eastAsia="Times New Roman" w:hAnsi="Arial" w:cs="Arial"/>
+          <w:sz w:val="24"/>
+          <w:szCs w:val="24"/>
+        </w:rPr>
+        <w:t>cqi</w:t>
+      </w:r>
+      <w:proofErr w:type="spellEnd"/>
+      <w:r>
+        <w:rPr>
+          <w:rFonts w:ascii="Arial" w:eastAsia="Times New Roman" w:hAnsi="Arial" w:cs="Arial"/>
+          <w:sz w:val="24"/>
+          <w:szCs w:val="24"/>
+        </w:rPr>
+        <w:t xml:space="preserve"> </w:t>
       </w:r>
       <w:proofErr w:type="spellStart"/>
       <w:r>
@@ -4623,7 +4617,7 @@
           <w:sz w:val="24"/>
           <w:szCs w:val="24"/>
         </w:rPr>
-        <w:t xml:space="preserve">Stemmed query: portabl </w:t>
+        <w:t xml:space="preserve">Stemmed query: </w:t>
       </w:r>
       <w:proofErr w:type="spellStart"/>
       <w:r>
@@ -4632,6 +4626,24 @@
           <w:sz w:val="24"/>
           <w:szCs w:val="24"/>
         </w:rPr>
+        <w:t>portabl</w:t>
+      </w:r>
+      <w:proofErr w:type="spellEnd"/>
+      <w:r>
+        <w:rPr>
+          <w:rFonts w:ascii="Arial" w:hAnsi="Arial" w:cs="Arial"/>
+          <w:sz w:val="24"/>
+          <w:szCs w:val="24"/>
+        </w:rPr>
+        <w:t xml:space="preserve"> </w:t>
+      </w:r>
+      <w:proofErr w:type="spellStart"/>
+      <w:r>
+        <w:rPr>
+          <w:rFonts w:ascii="Arial" w:hAnsi="Arial" w:cs="Arial"/>
+          <w:sz w:val="24"/>
+          <w:szCs w:val="24"/>
+        </w:rPr>
         <w:t>oper</w:t>
       </w:r>
       <w:proofErr w:type="spellEnd"/>
@@ -4658,8 +4670,18 @@
           <w:sz w:val="24"/>
           <w:szCs w:val="24"/>
         </w:rPr>
-        <w:t>The top documents of the stemmed BM25 run retrieved relevant documents which contain the terms ‘portabl</w:t>
-      </w:r>
+        <w:t>The top documents of the stemmed BM25 run retrieved relevant documents which contain the terms ‘</w:t>
+      </w:r>
+      <w:proofErr w:type="spellStart"/>
+      <w:r>
+        <w:rPr>
+          <w:rFonts w:ascii="Arial" w:hAnsi="Arial" w:cs="Arial"/>
+          <w:sz w:val="24"/>
+          <w:szCs w:val="24"/>
+        </w:rPr>
+        <w:t>portabl</w:t>
+      </w:r>
+      <w:proofErr w:type="spellEnd"/>
       <w:proofErr w:type="gramStart"/>
       <w:r>
         <w:rPr>
@@ -5266,8 +5288,6 @@
         </w:rPr>
       </w:pPr>
       <w:bookmarkStart w:id="16" w:name="_Toc532117540"/>
-      <w:bookmarkStart w:id="17" w:name="_GoBack"/>
-      <w:bookmarkEnd w:id="17"/>
       <w:r>
         <w:rPr>
           <w:rFonts w:eastAsia="Times New Roman"/>
@@ -5653,16 +5673,16 @@
           <w:b/>
         </w:rPr>
       </w:pPr>
-      <w:bookmarkStart w:id="18" w:name="_Extra_Credit:"/>
-      <w:bookmarkStart w:id="19" w:name="_Toc532117541"/>
+      <w:bookmarkStart w:id="17" w:name="_Extra_Credit:"/>
+      <w:bookmarkStart w:id="18" w:name="_Toc532117541"/>
+      <w:bookmarkEnd w:id="17"/>
+      <w:r>
+        <w:rPr>
+          <w:b/>
+        </w:rPr>
+        <w:t>Extra Credit:</w:t>
+      </w:r>
       <w:bookmarkEnd w:id="18"/>
-      <w:r>
-        <w:rPr>
-          <w:b/>
-        </w:rPr>
-        <w:t>Extra Credit:</w:t>
-      </w:r>
-      <w:bookmarkEnd w:id="19"/>
     </w:p>
     <w:p>
       <w:pPr>
@@ -5672,9 +5692,9 @@
           <w:b/>
         </w:rPr>
       </w:pPr>
-      <w:bookmarkStart w:id="20" w:name="_Exact_match:_all"/>
-      <w:bookmarkStart w:id="21" w:name="_Toc532117542"/>
-      <w:bookmarkEnd w:id="20"/>
+      <w:bookmarkStart w:id="19" w:name="_Exact_match:_all"/>
+      <w:bookmarkStart w:id="20" w:name="_Toc532117542"/>
+      <w:bookmarkEnd w:id="19"/>
       <w:r>
         <w:rPr>
           <w:b/>
@@ -5688,7 +5708,7 @@
         </w:rPr>
         <w:t>:</w:t>
       </w:r>
-      <w:bookmarkEnd w:id="21"/>
+      <w:bookmarkEnd w:id="20"/>
     </w:p>
     <w:p>
       <w:pPr>
@@ -6031,6 +6051,7 @@
         </w:rPr>
         <w:t xml:space="preserve">if </w:t>
       </w:r>
+      <w:proofErr w:type="spellStart"/>
       <w:r>
         <w:rPr>
           <w:rFonts w:asciiTheme="minorHAnsi" w:hAnsiTheme="minorHAnsi" w:cstheme="minorHAnsi"/>
@@ -6038,16 +6059,46 @@
           <w:sz w:val="22"/>
           <w:szCs w:val="22"/>
         </w:rPr>
-        <w:t xml:space="preserve">len </w:t>
-      </w:r>
-      <w:r>
-        <w:rPr>
-          <w:rFonts w:asciiTheme="minorHAnsi" w:hAnsiTheme="minorHAnsi" w:cstheme="minorHAnsi"/>
-          <w:color w:val="A9B7C6"/>
-          <w:sz w:val="22"/>
-          <w:szCs w:val="22"/>
-        </w:rPr>
-        <w:t xml:space="preserve">(query_terms) == </w:t>
+        <w:t>len</w:t>
+      </w:r>
+      <w:proofErr w:type="spellEnd"/>
+      <w:r>
+        <w:rPr>
+          <w:rFonts w:asciiTheme="minorHAnsi" w:hAnsiTheme="minorHAnsi" w:cstheme="minorHAnsi"/>
+          <w:color w:val="8888C6"/>
+          <w:sz w:val="22"/>
+          <w:szCs w:val="22"/>
+        </w:rPr>
+        <w:t xml:space="preserve"> </w:t>
+      </w:r>
+      <w:r>
+        <w:rPr>
+          <w:rFonts w:asciiTheme="minorHAnsi" w:hAnsiTheme="minorHAnsi" w:cstheme="minorHAnsi"/>
+          <w:color w:val="A9B7C6"/>
+          <w:sz w:val="22"/>
+          <w:szCs w:val="22"/>
+        </w:rPr>
+        <w:t>(</w:t>
+      </w:r>
+      <w:proofErr w:type="spellStart"/>
+      <w:r>
+        <w:rPr>
+          <w:rFonts w:asciiTheme="minorHAnsi" w:hAnsiTheme="minorHAnsi" w:cstheme="minorHAnsi"/>
+          <w:color w:val="A9B7C6"/>
+          <w:sz w:val="22"/>
+          <w:szCs w:val="22"/>
+        </w:rPr>
+        <w:t>query_terms</w:t>
+      </w:r>
+      <w:proofErr w:type="spellEnd"/>
+      <w:r>
+        <w:rPr>
+          <w:rFonts w:asciiTheme="minorHAnsi" w:hAnsiTheme="minorHAnsi" w:cstheme="minorHAnsi"/>
+          <w:color w:val="A9B7C6"/>
+          <w:sz w:val="22"/>
+          <w:szCs w:val="22"/>
+        </w:rPr>
+        <w:t xml:space="preserve">) == </w:t>
       </w:r>
       <w:r>
         <w:rPr>
@@ -6084,7 +6135,7 @@
           <w:sz w:val="22"/>
           <w:szCs w:val="22"/>
         </w:rPr>
-        <w:t xml:space="preserve"># print ("The query terms are" + </w:t>
+        <w:t># print ("The query terms are" + str (</w:t>
       </w:r>
       <w:proofErr w:type="spellStart"/>
       <w:r>
@@ -6094,7 +6145,7 @@
           <w:sz w:val="22"/>
           <w:szCs w:val="22"/>
         </w:rPr>
-        <w:t>str</w:t>
+        <w:t>query_terms</w:t>
       </w:r>
       <w:proofErr w:type="spellEnd"/>
       <w:r>
@@ -6104,7 +6155,7 @@
           <w:sz w:val="22"/>
           <w:szCs w:val="22"/>
         </w:rPr>
-        <w:t xml:space="preserve"> (query_terms))</w:t>
+        <w:t>))</w:t>
       </w:r>
       <w:r>
         <w:rPr>
@@ -6134,7 +6185,47 @@
           <w:sz w:val="22"/>
           <w:szCs w:val="22"/>
         </w:rPr>
-        <w:t xml:space="preserve"> = getPostingList (query_terms[</w:t>
+        <w:t xml:space="preserve"> = </w:t>
+      </w:r>
+      <w:proofErr w:type="spellStart"/>
+      <w:r>
+        <w:rPr>
+          <w:rFonts w:asciiTheme="minorHAnsi" w:hAnsiTheme="minorHAnsi" w:cstheme="minorHAnsi"/>
+          <w:color w:val="A9B7C6"/>
+          <w:sz w:val="22"/>
+          <w:szCs w:val="22"/>
+        </w:rPr>
+        <w:t>getPostingList</w:t>
+      </w:r>
+      <w:proofErr w:type="spellEnd"/>
+      <w:r>
+        <w:rPr>
+          <w:rFonts w:asciiTheme="minorHAnsi" w:hAnsiTheme="minorHAnsi" w:cstheme="minorHAnsi"/>
+          <w:color w:val="A9B7C6"/>
+          <w:sz w:val="22"/>
+          <w:szCs w:val="22"/>
+        </w:rPr>
+        <w:t xml:space="preserve"> (</w:t>
+      </w:r>
+      <w:proofErr w:type="spellStart"/>
+      <w:r>
+        <w:rPr>
+          <w:rFonts w:asciiTheme="minorHAnsi" w:hAnsiTheme="minorHAnsi" w:cstheme="minorHAnsi"/>
+          <w:color w:val="A9B7C6"/>
+          <w:sz w:val="22"/>
+          <w:szCs w:val="22"/>
+        </w:rPr>
+        <w:t>query_terms</w:t>
+      </w:r>
+      <w:proofErr w:type="spellEnd"/>
+      <w:r>
+        <w:rPr>
+          <w:rFonts w:asciiTheme="minorHAnsi" w:hAnsiTheme="minorHAnsi" w:cstheme="minorHAnsi"/>
+          <w:color w:val="A9B7C6"/>
+          <w:sz w:val="22"/>
+          <w:szCs w:val="22"/>
+        </w:rPr>
+        <w:t>[</w:t>
       </w:r>
       <w:r>
         <w:rPr>
@@ -6248,15 +6339,33 @@
         </w:rPr>
         <w:t>+</w:t>
       </w:r>
+      <w:r>
+        <w:rPr>
+          <w:rFonts w:asciiTheme="minorHAnsi" w:hAnsiTheme="minorHAnsi" w:cstheme="minorHAnsi"/>
+          <w:color w:val="8888C6"/>
+          <w:sz w:val="22"/>
+          <w:szCs w:val="22"/>
+        </w:rPr>
+        <w:t>str</w:t>
+      </w:r>
+      <w:r>
+        <w:rPr>
+          <w:rFonts w:asciiTheme="minorHAnsi" w:hAnsiTheme="minorHAnsi" w:cstheme="minorHAnsi"/>
+          <w:color w:val="A9B7C6"/>
+          <w:sz w:val="22"/>
+          <w:szCs w:val="22"/>
+        </w:rPr>
+        <w:t>(</w:t>
+      </w:r>
       <w:proofErr w:type="spellStart"/>
       <w:r>
         <w:rPr>
           <w:rFonts w:asciiTheme="minorHAnsi" w:hAnsiTheme="minorHAnsi" w:cstheme="minorHAnsi"/>
-          <w:color w:val="8888C6"/>
-          <w:sz w:val="22"/>
-          <w:szCs w:val="22"/>
-        </w:rPr>
-        <w:t>str</w:t>
+          <w:color w:val="A9B7C6"/>
+          <w:sz w:val="22"/>
+          <w:szCs w:val="22"/>
+        </w:rPr>
+        <w:t>query_id</w:t>
       </w:r>
       <w:proofErr w:type="spellEnd"/>
       <w:r>
@@ -6266,7 +6375,7 @@
           <w:sz w:val="22"/>
           <w:szCs w:val="22"/>
         </w:rPr>
-        <w:t>(query_id))</w:t>
+        <w:t>))</w:t>
       </w:r>
       <w:r>
         <w:rPr>
@@ -6324,7 +6433,47 @@
           <w:szCs w:val="22"/>
         </w:rPr>
         <w:br/>
-        <w:t xml:space="preserve">        inverted_list = dictionary[query_terms[</w:t>
+        <w:t xml:space="preserve">        </w:t>
+      </w:r>
+      <w:proofErr w:type="spellStart"/>
+      <w:r>
+        <w:rPr>
+          <w:rFonts w:asciiTheme="minorHAnsi" w:hAnsiTheme="minorHAnsi" w:cstheme="minorHAnsi"/>
+          <w:color w:val="A9B7C6"/>
+          <w:sz w:val="22"/>
+          <w:szCs w:val="22"/>
+        </w:rPr>
+        <w:t>inverted_list</w:t>
+      </w:r>
+      <w:proofErr w:type="spellEnd"/>
+      <w:r>
+        <w:rPr>
+          <w:rFonts w:asciiTheme="minorHAnsi" w:hAnsiTheme="minorHAnsi" w:cstheme="minorHAnsi"/>
+          <w:color w:val="A9B7C6"/>
+          <w:sz w:val="22"/>
+          <w:szCs w:val="22"/>
+        </w:rPr>
+        <w:t xml:space="preserve"> = dictionary[</w:t>
+      </w:r>
+      <w:proofErr w:type="spellStart"/>
+      <w:r>
+        <w:rPr>
+          <w:rFonts w:asciiTheme="minorHAnsi" w:hAnsiTheme="minorHAnsi" w:cstheme="minorHAnsi"/>
+          <w:color w:val="A9B7C6"/>
+          <w:sz w:val="22"/>
+          <w:szCs w:val="22"/>
+        </w:rPr>
+        <w:t>query_terms</w:t>
+      </w:r>
+      <w:proofErr w:type="spellEnd"/>
+      <w:r>
+        <w:rPr>
+          <w:rFonts w:asciiTheme="minorHAnsi" w:hAnsiTheme="minorHAnsi" w:cstheme="minorHAnsi"/>
+          <w:color w:val="A9B7C6"/>
+          <w:sz w:val="22"/>
+          <w:szCs w:val="22"/>
+        </w:rPr>
+        <w:t>[</w:t>
       </w:r>
       <w:r>
         <w:rPr>
@@ -6450,6 +6599,7 @@
         <w:br/>
         <w:t xml:space="preserve">            value = </w:t>
       </w:r>
+      <w:proofErr w:type="spellStart"/>
       <w:r>
         <w:rPr>
           <w:rFonts w:asciiTheme="minorHAnsi" w:hAnsiTheme="minorHAnsi" w:cstheme="minorHAnsi"/>
@@ -6457,16 +6607,46 @@
           <w:sz w:val="22"/>
           <w:szCs w:val="22"/>
         </w:rPr>
-        <w:t xml:space="preserve">len </w:t>
-      </w:r>
-      <w:r>
-        <w:rPr>
-          <w:rFonts w:asciiTheme="minorHAnsi" w:hAnsiTheme="minorHAnsi" w:cstheme="minorHAnsi"/>
-          <w:color w:val="A9B7C6"/>
-          <w:sz w:val="22"/>
-          <w:szCs w:val="22"/>
-        </w:rPr>
-        <w:t>(inverted_list[entry])</w:t>
+        <w:t>len</w:t>
+      </w:r>
+      <w:proofErr w:type="spellEnd"/>
+      <w:r>
+        <w:rPr>
+          <w:rFonts w:asciiTheme="minorHAnsi" w:hAnsiTheme="minorHAnsi" w:cstheme="minorHAnsi"/>
+          <w:color w:val="8888C6"/>
+          <w:sz w:val="22"/>
+          <w:szCs w:val="22"/>
+        </w:rPr>
+        <w:t xml:space="preserve"> </w:t>
+      </w:r>
+      <w:r>
+        <w:rPr>
+          <w:rFonts w:asciiTheme="minorHAnsi" w:hAnsiTheme="minorHAnsi" w:cstheme="minorHAnsi"/>
+          <w:color w:val="A9B7C6"/>
+          <w:sz w:val="22"/>
+          <w:szCs w:val="22"/>
+        </w:rPr>
+        <w:t>(</w:t>
+      </w:r>
+      <w:proofErr w:type="spellStart"/>
+      <w:r>
+        <w:rPr>
+          <w:rFonts w:asciiTheme="minorHAnsi" w:hAnsiTheme="minorHAnsi" w:cstheme="minorHAnsi"/>
+          <w:color w:val="A9B7C6"/>
+          <w:sz w:val="22"/>
+          <w:szCs w:val="22"/>
+        </w:rPr>
+        <w:t>inverted_list</w:t>
+      </w:r>
+      <w:proofErr w:type="spellEnd"/>
+      <w:r>
+        <w:rPr>
+          <w:rFonts w:asciiTheme="minorHAnsi" w:hAnsiTheme="minorHAnsi" w:cstheme="minorHAnsi"/>
+          <w:color w:val="A9B7C6"/>
+          <w:sz w:val="22"/>
+          <w:szCs w:val="22"/>
+        </w:rPr>
+        <w:t>[entry])</w:t>
       </w:r>
       <w:r>
         <w:rPr>
@@ -6580,14 +6760,25 @@
         </w:rPr>
         <w:t xml:space="preserve">if </w:t>
       </w:r>
-      <w:r>
-        <w:rPr>
-          <w:rFonts w:asciiTheme="minorHAnsi" w:hAnsiTheme="minorHAnsi" w:cstheme="minorHAnsi"/>
-          <w:color w:val="A9B7C6"/>
-          <w:sz w:val="22"/>
-          <w:szCs w:val="22"/>
-        </w:rPr>
-        <w:t xml:space="preserve">query_id </w:t>
+      <w:proofErr w:type="spellStart"/>
+      <w:r>
+        <w:rPr>
+          <w:rFonts w:asciiTheme="minorHAnsi" w:hAnsiTheme="minorHAnsi" w:cstheme="minorHAnsi"/>
+          <w:color w:val="A9B7C6"/>
+          <w:sz w:val="22"/>
+          <w:szCs w:val="22"/>
+        </w:rPr>
+        <w:t>query_id</w:t>
+      </w:r>
+      <w:proofErr w:type="spellEnd"/>
+      <w:r>
+        <w:rPr>
+          <w:rFonts w:asciiTheme="minorHAnsi" w:hAnsiTheme="minorHAnsi" w:cstheme="minorHAnsi"/>
+          <w:color w:val="A9B7C6"/>
+          <w:sz w:val="22"/>
+          <w:szCs w:val="22"/>
+        </w:rPr>
+        <w:t xml:space="preserve"> </w:t>
       </w:r>
       <w:r>
         <w:rPr>
@@ -6626,7 +6817,47 @@
           <w:szCs w:val="22"/>
         </w:rPr>
         <w:br/>
-        <w:t xml:space="preserve">                    final_rank_map[query_id] = [entry]</w:t>
+        <w:t xml:space="preserve">                    </w:t>
+      </w:r>
+      <w:proofErr w:type="spellStart"/>
+      <w:r>
+        <w:rPr>
+          <w:rFonts w:asciiTheme="minorHAnsi" w:hAnsiTheme="minorHAnsi" w:cstheme="minorHAnsi"/>
+          <w:color w:val="A9B7C6"/>
+          <w:sz w:val="22"/>
+          <w:szCs w:val="22"/>
+        </w:rPr>
+        <w:t>final_rank_map</w:t>
+      </w:r>
+      <w:proofErr w:type="spellEnd"/>
+      <w:r>
+        <w:rPr>
+          <w:rFonts w:asciiTheme="minorHAnsi" w:hAnsiTheme="minorHAnsi" w:cstheme="minorHAnsi"/>
+          <w:color w:val="A9B7C6"/>
+          <w:sz w:val="22"/>
+          <w:szCs w:val="22"/>
+        </w:rPr>
+        <w:t>[</w:t>
+      </w:r>
+      <w:proofErr w:type="spellStart"/>
+      <w:r>
+        <w:rPr>
+          <w:rFonts w:asciiTheme="minorHAnsi" w:hAnsiTheme="minorHAnsi" w:cstheme="minorHAnsi"/>
+          <w:color w:val="A9B7C6"/>
+          <w:sz w:val="22"/>
+          <w:szCs w:val="22"/>
+        </w:rPr>
+        <w:t>query_id</w:t>
+      </w:r>
+      <w:proofErr w:type="spellEnd"/>
+      <w:r>
+        <w:rPr>
+          <w:rFonts w:asciiTheme="minorHAnsi" w:hAnsiTheme="minorHAnsi" w:cstheme="minorHAnsi"/>
+          <w:color w:val="A9B7C6"/>
+          <w:sz w:val="22"/>
+          <w:szCs w:val="22"/>
+        </w:rPr>
+        <w:t>] = [entry]</w:t>
       </w:r>
       <w:r>
         <w:rPr>
@@ -6684,7 +6915,47 @@
           <w:sz w:val="22"/>
           <w:szCs w:val="22"/>
         </w:rPr>
-        <w:t xml:space="preserve"> = final_rank_map[query_id]</w:t>
+        <w:t xml:space="preserve"> = </w:t>
+      </w:r>
+      <w:proofErr w:type="spellStart"/>
+      <w:r>
+        <w:rPr>
+          <w:rFonts w:asciiTheme="minorHAnsi" w:hAnsiTheme="minorHAnsi" w:cstheme="minorHAnsi"/>
+          <w:color w:val="A9B7C6"/>
+          <w:sz w:val="22"/>
+          <w:szCs w:val="22"/>
+        </w:rPr>
+        <w:t>final_rank_map</w:t>
+      </w:r>
+      <w:proofErr w:type="spellEnd"/>
+      <w:r>
+        <w:rPr>
+          <w:rFonts w:asciiTheme="minorHAnsi" w:hAnsiTheme="minorHAnsi" w:cstheme="minorHAnsi"/>
+          <w:color w:val="A9B7C6"/>
+          <w:sz w:val="22"/>
+          <w:szCs w:val="22"/>
+        </w:rPr>
+        <w:t>[</w:t>
+      </w:r>
+      <w:proofErr w:type="spellStart"/>
+      <w:r>
+        <w:rPr>
+          <w:rFonts w:asciiTheme="minorHAnsi" w:hAnsiTheme="minorHAnsi" w:cstheme="minorHAnsi"/>
+          <w:color w:val="A9B7C6"/>
+          <w:sz w:val="22"/>
+          <w:szCs w:val="22"/>
+        </w:rPr>
+        <w:t>query_id</w:t>
+      </w:r>
+      <w:proofErr w:type="spellEnd"/>
+      <w:r>
+        <w:rPr>
+          <w:rFonts w:asciiTheme="minorHAnsi" w:hAnsiTheme="minorHAnsi" w:cstheme="minorHAnsi"/>
+          <w:color w:val="A9B7C6"/>
+          <w:sz w:val="22"/>
+          <w:szCs w:val="22"/>
+        </w:rPr>
+        <w:t>]</w:t>
       </w:r>
       <w:r>
         <w:rPr>
@@ -6724,7 +6995,47 @@
           <w:szCs w:val="22"/>
         </w:rPr>
         <w:br/>
-        <w:t xml:space="preserve">                    final_rank_map[query_id] = </w:t>
+        <w:t xml:space="preserve">                    </w:t>
+      </w:r>
+      <w:proofErr w:type="spellStart"/>
+      <w:r>
+        <w:rPr>
+          <w:rFonts w:asciiTheme="minorHAnsi" w:hAnsiTheme="minorHAnsi" w:cstheme="minorHAnsi"/>
+          <w:color w:val="A9B7C6"/>
+          <w:sz w:val="22"/>
+          <w:szCs w:val="22"/>
+        </w:rPr>
+        <w:t>final_rank_map</w:t>
+      </w:r>
+      <w:proofErr w:type="spellEnd"/>
+      <w:r>
+        <w:rPr>
+          <w:rFonts w:asciiTheme="minorHAnsi" w:hAnsiTheme="minorHAnsi" w:cstheme="minorHAnsi"/>
+          <w:color w:val="A9B7C6"/>
+          <w:sz w:val="22"/>
+          <w:szCs w:val="22"/>
+        </w:rPr>
+        <w:t>[</w:t>
+      </w:r>
+      <w:proofErr w:type="spellStart"/>
+      <w:r>
+        <w:rPr>
+          <w:rFonts w:asciiTheme="minorHAnsi" w:hAnsiTheme="minorHAnsi" w:cstheme="minorHAnsi"/>
+          <w:color w:val="A9B7C6"/>
+          <w:sz w:val="22"/>
+          <w:szCs w:val="22"/>
+        </w:rPr>
+        <w:t>query_id</w:t>
+      </w:r>
+      <w:proofErr w:type="spellEnd"/>
+      <w:r>
+        <w:rPr>
+          <w:rFonts w:asciiTheme="minorHAnsi" w:hAnsiTheme="minorHAnsi" w:cstheme="minorHAnsi"/>
+          <w:color w:val="A9B7C6"/>
+          <w:sz w:val="22"/>
+          <w:szCs w:val="22"/>
+        </w:rPr>
+        <w:t xml:space="preserve">] = </w:t>
       </w:r>
       <w:proofErr w:type="spellStart"/>
       <w:r>
@@ -6890,6 +7201,7 @@
         </w:rPr>
         <w:t xml:space="preserve">, </w:t>
       </w:r>
+      <w:proofErr w:type="spellStart"/>
       <w:r>
         <w:rPr>
           <w:rFonts w:asciiTheme="minorHAnsi" w:hAnsiTheme="minorHAnsi" w:cstheme="minorHAnsi"/>
@@ -6899,6 +7211,7 @@
         </w:rPr>
         <w:t>query_terms</w:t>
       </w:r>
+      <w:proofErr w:type="spellEnd"/>
       <w:r>
         <w:rPr>
           <w:rFonts w:asciiTheme="minorHAnsi" w:hAnsiTheme="minorHAnsi" w:cstheme="minorHAnsi"/>
@@ -6908,14 +7221,25 @@
         </w:rPr>
         <w:t xml:space="preserve">, </w:t>
       </w:r>
-      <w:r>
-        <w:rPr>
-          <w:rFonts w:asciiTheme="minorHAnsi" w:hAnsiTheme="minorHAnsi" w:cstheme="minorHAnsi"/>
-          <w:color w:val="A9B7C6"/>
-          <w:sz w:val="22"/>
-          <w:szCs w:val="22"/>
-        </w:rPr>
-        <w:t>query_id):</w:t>
+      <w:proofErr w:type="spellStart"/>
+      <w:r>
+        <w:rPr>
+          <w:rFonts w:asciiTheme="minorHAnsi" w:hAnsiTheme="minorHAnsi" w:cstheme="minorHAnsi"/>
+          <w:color w:val="A9B7C6"/>
+          <w:sz w:val="22"/>
+          <w:szCs w:val="22"/>
+        </w:rPr>
+        <w:t>query_id</w:t>
+      </w:r>
+      <w:proofErr w:type="spellEnd"/>
+      <w:r>
+        <w:rPr>
+          <w:rFonts w:asciiTheme="minorHAnsi" w:hAnsiTheme="minorHAnsi" w:cstheme="minorHAnsi"/>
+          <w:color w:val="A9B7C6"/>
+          <w:sz w:val="22"/>
+          <w:szCs w:val="22"/>
+        </w:rPr>
+        <w:t>):</w:t>
       </w:r>
       <w:r>
         <w:rPr>
@@ -7099,14 +7423,25 @@
         </w:rPr>
         <w:t xml:space="preserve">in </w:t>
       </w:r>
-      <w:r>
-        <w:rPr>
-          <w:rFonts w:asciiTheme="minorHAnsi" w:hAnsiTheme="minorHAnsi" w:cstheme="minorHAnsi"/>
-          <w:color w:val="A9B7C6"/>
-          <w:sz w:val="22"/>
-          <w:szCs w:val="22"/>
-        </w:rPr>
-        <w:t>query_terms:</w:t>
+      <w:proofErr w:type="spellStart"/>
+      <w:r>
+        <w:rPr>
+          <w:rFonts w:asciiTheme="minorHAnsi" w:hAnsiTheme="minorHAnsi" w:cstheme="minorHAnsi"/>
+          <w:color w:val="A9B7C6"/>
+          <w:sz w:val="22"/>
+          <w:szCs w:val="22"/>
+        </w:rPr>
+        <w:t>query_terms</w:t>
+      </w:r>
+      <w:proofErr w:type="spellEnd"/>
+      <w:r>
+        <w:rPr>
+          <w:rFonts w:asciiTheme="minorHAnsi" w:hAnsiTheme="minorHAnsi" w:cstheme="minorHAnsi"/>
+          <w:color w:val="A9B7C6"/>
+          <w:sz w:val="22"/>
+          <w:szCs w:val="22"/>
+        </w:rPr>
+        <w:t>:</w:t>
       </w:r>
       <w:r>
         <w:rPr>
@@ -7136,6 +7471,7 @@
         </w:rPr>
         <w:t xml:space="preserve">count &lt; </w:t>
       </w:r>
+      <w:proofErr w:type="spellStart"/>
       <w:r>
         <w:rPr>
           <w:rFonts w:asciiTheme="minorHAnsi" w:hAnsiTheme="minorHAnsi" w:cstheme="minorHAnsi"/>
@@ -7143,26 +7479,46 @@
           <w:sz w:val="22"/>
           <w:szCs w:val="22"/>
         </w:rPr>
-        <w:t xml:space="preserve">len </w:t>
-      </w:r>
-      <w:r>
-        <w:rPr>
-          <w:rFonts w:asciiTheme="minorHAnsi" w:hAnsiTheme="minorHAnsi" w:cstheme="minorHAnsi"/>
-          <w:color w:val="A9B7C6"/>
-          <w:sz w:val="22"/>
-          <w:szCs w:val="22"/>
-        </w:rPr>
-        <w:t>(query_terms):</w:t>
-      </w:r>
-      <w:r>
-        <w:rPr>
-          <w:rFonts w:asciiTheme="minorHAnsi" w:hAnsiTheme="minorHAnsi" w:cstheme="minorHAnsi"/>
-          <w:color w:val="A9B7C6"/>
-          <w:sz w:val="22"/>
-          <w:szCs w:val="22"/>
-        </w:rPr>
-        <w:br/>
-        <w:t xml:space="preserve">                position_list_term = dictionary[term][document]</w:t>
+        <w:t>len</w:t>
+      </w:r>
+      <w:proofErr w:type="spellEnd"/>
+      <w:r>
+        <w:rPr>
+          <w:rFonts w:asciiTheme="minorHAnsi" w:hAnsiTheme="minorHAnsi" w:cstheme="minorHAnsi"/>
+          <w:color w:val="8888C6"/>
+          <w:sz w:val="22"/>
+          <w:szCs w:val="22"/>
+        </w:rPr>
+        <w:t xml:space="preserve"> </w:t>
+      </w:r>
+      <w:r>
+        <w:rPr>
+          <w:rFonts w:asciiTheme="minorHAnsi" w:hAnsiTheme="minorHAnsi" w:cstheme="minorHAnsi"/>
+          <w:color w:val="A9B7C6"/>
+          <w:sz w:val="22"/>
+          <w:szCs w:val="22"/>
+        </w:rPr>
+        <w:t>(</w:t>
+      </w:r>
+      <w:proofErr w:type="spellStart"/>
+      <w:r>
+        <w:rPr>
+          <w:rFonts w:asciiTheme="minorHAnsi" w:hAnsiTheme="minorHAnsi" w:cstheme="minorHAnsi"/>
+          <w:color w:val="A9B7C6"/>
+          <w:sz w:val="22"/>
+          <w:szCs w:val="22"/>
+        </w:rPr>
+        <w:t>query_terms</w:t>
+      </w:r>
+      <w:proofErr w:type="spellEnd"/>
+      <w:r>
+        <w:rPr>
+          <w:rFonts w:asciiTheme="minorHAnsi" w:hAnsiTheme="minorHAnsi" w:cstheme="minorHAnsi"/>
+          <w:color w:val="A9B7C6"/>
+          <w:sz w:val="22"/>
+          <w:szCs w:val="22"/>
+        </w:rPr>
+        <w:t>):</w:t>
       </w:r>
       <w:r>
         <w:rPr>
@@ -7182,6 +7538,36 @@
           <w:sz w:val="22"/>
           <w:szCs w:val="22"/>
         </w:rPr>
+        <w:t>position_list_term</w:t>
+      </w:r>
+      <w:proofErr w:type="spellEnd"/>
+      <w:r>
+        <w:rPr>
+          <w:rFonts w:asciiTheme="minorHAnsi" w:hAnsiTheme="minorHAnsi" w:cstheme="minorHAnsi"/>
+          <w:color w:val="A9B7C6"/>
+          <w:sz w:val="22"/>
+          <w:szCs w:val="22"/>
+        </w:rPr>
+        <w:t xml:space="preserve"> = dictionary[term][document]</w:t>
+      </w:r>
+      <w:r>
+        <w:rPr>
+          <w:rFonts w:asciiTheme="minorHAnsi" w:hAnsiTheme="minorHAnsi" w:cstheme="minorHAnsi"/>
+          <w:color w:val="A9B7C6"/>
+          <w:sz w:val="22"/>
+          <w:szCs w:val="22"/>
+        </w:rPr>
+        <w:br/>
+        <w:t xml:space="preserve">                </w:t>
+      </w:r>
+      <w:proofErr w:type="spellStart"/>
+      <w:r>
+        <w:rPr>
+          <w:rFonts w:asciiTheme="minorHAnsi" w:hAnsiTheme="minorHAnsi" w:cstheme="minorHAnsi"/>
+          <w:color w:val="A9B7C6"/>
+          <w:sz w:val="22"/>
+          <w:szCs w:val="22"/>
+        </w:rPr>
         <w:t>pos_list.append</w:t>
       </w:r>
       <w:proofErr w:type="spellEnd"/>
@@ -7192,7 +7578,27 @@
           <w:sz w:val="22"/>
           <w:szCs w:val="22"/>
         </w:rPr>
-        <w:t xml:space="preserve"> (position_list_term)</w:t>
+        <w:t xml:space="preserve"> (</w:t>
+      </w:r>
+      <w:proofErr w:type="spellStart"/>
+      <w:r>
+        <w:rPr>
+          <w:rFonts w:asciiTheme="minorHAnsi" w:hAnsiTheme="minorHAnsi" w:cstheme="minorHAnsi"/>
+          <w:color w:val="A9B7C6"/>
+          <w:sz w:val="22"/>
+          <w:szCs w:val="22"/>
+        </w:rPr>
+        <w:t>position_list_term</w:t>
+      </w:r>
+      <w:proofErr w:type="spellEnd"/>
+      <w:r>
+        <w:rPr>
+          <w:rFonts w:asciiTheme="minorHAnsi" w:hAnsiTheme="minorHAnsi" w:cstheme="minorHAnsi"/>
+          <w:color w:val="A9B7C6"/>
+          <w:sz w:val="22"/>
+          <w:szCs w:val="22"/>
+        </w:rPr>
+        <w:t>)</w:t>
       </w:r>
       <w:r>
         <w:rPr>
@@ -7230,7 +7636,7 @@
           <w:sz w:val="22"/>
           <w:szCs w:val="22"/>
         </w:rPr>
-        <w:t xml:space="preserve"># print ("The positions are :" + </w:t>
+        <w:t># print ("The positions are :" + str (</w:t>
       </w:r>
       <w:proofErr w:type="spellStart"/>
       <w:r>
@@ -7240,7 +7646,7 @@
           <w:sz w:val="22"/>
           <w:szCs w:val="22"/>
         </w:rPr>
-        <w:t>str</w:t>
+        <w:t>position_list_term</w:t>
       </w:r>
       <w:proofErr w:type="spellEnd"/>
       <w:r>
@@ -7250,7 +7656,7 @@
           <w:sz w:val="22"/>
           <w:szCs w:val="22"/>
         </w:rPr>
-        <w:t xml:space="preserve"> (position_list_term))</w:t>
+        <w:t>))</w:t>
       </w:r>
       <w:r>
         <w:rPr>
@@ -7310,27 +7716,7 @@
           <w:sz w:val="22"/>
           <w:szCs w:val="22"/>
         </w:rPr>
-        <w:t xml:space="preserve"># print ("The map is :" + </w:t>
-      </w:r>
-      <w:proofErr w:type="spellStart"/>
-      <w:r>
-        <w:rPr>
-          <w:rFonts w:asciiTheme="minorHAnsi" w:hAnsiTheme="minorHAnsi" w:cstheme="minorHAnsi"/>
-          <w:color w:val="808080"/>
-          <w:sz w:val="22"/>
-          <w:szCs w:val="22"/>
-        </w:rPr>
-        <w:t>str</w:t>
-      </w:r>
-      <w:proofErr w:type="spellEnd"/>
-      <w:r>
-        <w:rPr>
-          <w:rFonts w:asciiTheme="minorHAnsi" w:hAnsiTheme="minorHAnsi" w:cstheme="minorHAnsi"/>
-          <w:color w:val="808080"/>
-          <w:sz w:val="22"/>
-          <w:szCs w:val="22"/>
-        </w:rPr>
-        <w:t xml:space="preserve"> (</w:t>
+        <w:t># print ("The map is :" + str (</w:t>
       </w:r>
       <w:proofErr w:type="spellStart"/>
       <w:r>
@@ -7417,7 +7803,27 @@
           <w:szCs w:val="22"/>
         </w:rPr>
         <w:br/>
-        <w:t xml:space="preserve">        p_list = </w:t>
+        <w:t xml:space="preserve">        </w:t>
+      </w:r>
+      <w:proofErr w:type="spellStart"/>
+      <w:r>
+        <w:rPr>
+          <w:rFonts w:asciiTheme="minorHAnsi" w:hAnsiTheme="minorHAnsi" w:cstheme="minorHAnsi"/>
+          <w:color w:val="A9B7C6"/>
+          <w:sz w:val="22"/>
+          <w:szCs w:val="22"/>
+        </w:rPr>
+        <w:t>p_list</w:t>
+      </w:r>
+      <w:proofErr w:type="spellEnd"/>
+      <w:r>
+        <w:rPr>
+          <w:rFonts w:asciiTheme="minorHAnsi" w:hAnsiTheme="minorHAnsi" w:cstheme="minorHAnsi"/>
+          <w:color w:val="A9B7C6"/>
+          <w:sz w:val="22"/>
+          <w:szCs w:val="22"/>
+        </w:rPr>
+        <w:t xml:space="preserve"> = </w:t>
       </w:r>
       <w:proofErr w:type="spellStart"/>
       <w:r>
@@ -7449,6 +7855,7 @@
         <w:br/>
         <w:t xml:space="preserve">        length = </w:t>
       </w:r>
+      <w:proofErr w:type="spellStart"/>
       <w:r>
         <w:rPr>
           <w:rFonts w:asciiTheme="minorHAnsi" w:hAnsiTheme="minorHAnsi" w:cstheme="minorHAnsi"/>
@@ -7456,16 +7863,46 @@
           <w:sz w:val="22"/>
           <w:szCs w:val="22"/>
         </w:rPr>
-        <w:t xml:space="preserve">len </w:t>
-      </w:r>
-      <w:r>
-        <w:rPr>
-          <w:rFonts w:asciiTheme="minorHAnsi" w:hAnsiTheme="minorHAnsi" w:cstheme="minorHAnsi"/>
-          <w:color w:val="A9B7C6"/>
-          <w:sz w:val="22"/>
-          <w:szCs w:val="22"/>
-        </w:rPr>
-        <w:t>(p_list)</w:t>
+        <w:t>len</w:t>
+      </w:r>
+      <w:proofErr w:type="spellEnd"/>
+      <w:r>
+        <w:rPr>
+          <w:rFonts w:asciiTheme="minorHAnsi" w:hAnsiTheme="minorHAnsi" w:cstheme="minorHAnsi"/>
+          <w:color w:val="8888C6"/>
+          <w:sz w:val="22"/>
+          <w:szCs w:val="22"/>
+        </w:rPr>
+        <w:t xml:space="preserve"> </w:t>
+      </w:r>
+      <w:r>
+        <w:rPr>
+          <w:rFonts w:asciiTheme="minorHAnsi" w:hAnsiTheme="minorHAnsi" w:cstheme="minorHAnsi"/>
+          <w:color w:val="A9B7C6"/>
+          <w:sz w:val="22"/>
+          <w:szCs w:val="22"/>
+        </w:rPr>
+        <w:t>(</w:t>
+      </w:r>
+      <w:proofErr w:type="spellStart"/>
+      <w:r>
+        <w:rPr>
+          <w:rFonts w:asciiTheme="minorHAnsi" w:hAnsiTheme="minorHAnsi" w:cstheme="minorHAnsi"/>
+          <w:color w:val="A9B7C6"/>
+          <w:sz w:val="22"/>
+          <w:szCs w:val="22"/>
+        </w:rPr>
+        <w:t>p_list</w:t>
+      </w:r>
+      <w:proofErr w:type="spellEnd"/>
+      <w:r>
+        <w:rPr>
+          <w:rFonts w:asciiTheme="minorHAnsi" w:hAnsiTheme="minorHAnsi" w:cstheme="minorHAnsi"/>
+          <w:color w:val="A9B7C6"/>
+          <w:sz w:val="22"/>
+          <w:szCs w:val="22"/>
+        </w:rPr>
+        <w:t>)</w:t>
       </w:r>
       <w:r>
         <w:rPr>
@@ -7563,6 +8000,7 @@
         </w:rPr>
         <w:t xml:space="preserve"> &lt; </w:t>
       </w:r>
+      <w:proofErr w:type="spellStart"/>
       <w:r>
         <w:rPr>
           <w:rFonts w:asciiTheme="minorHAnsi" w:hAnsiTheme="minorHAnsi" w:cstheme="minorHAnsi"/>
@@ -7570,16 +8008,46 @@
           <w:sz w:val="22"/>
           <w:szCs w:val="22"/>
         </w:rPr>
-        <w:t xml:space="preserve">len </w:t>
-      </w:r>
-      <w:r>
-        <w:rPr>
-          <w:rFonts w:asciiTheme="minorHAnsi" w:hAnsiTheme="minorHAnsi" w:cstheme="minorHAnsi"/>
-          <w:color w:val="A9B7C6"/>
-          <w:sz w:val="22"/>
-          <w:szCs w:val="22"/>
-        </w:rPr>
-        <w:t>(p_list[</w:t>
+        <w:t>len</w:t>
+      </w:r>
+      <w:proofErr w:type="spellEnd"/>
+      <w:r>
+        <w:rPr>
+          <w:rFonts w:asciiTheme="minorHAnsi" w:hAnsiTheme="minorHAnsi" w:cstheme="minorHAnsi"/>
+          <w:color w:val="8888C6"/>
+          <w:sz w:val="22"/>
+          <w:szCs w:val="22"/>
+        </w:rPr>
+        <w:t xml:space="preserve"> </w:t>
+      </w:r>
+      <w:r>
+        <w:rPr>
+          <w:rFonts w:asciiTheme="minorHAnsi" w:hAnsiTheme="minorHAnsi" w:cstheme="minorHAnsi"/>
+          <w:color w:val="A9B7C6"/>
+          <w:sz w:val="22"/>
+          <w:szCs w:val="22"/>
+        </w:rPr>
+        <w:t>(</w:t>
+      </w:r>
+      <w:proofErr w:type="spellStart"/>
+      <w:r>
+        <w:rPr>
+          <w:rFonts w:asciiTheme="minorHAnsi" w:hAnsiTheme="minorHAnsi" w:cstheme="minorHAnsi"/>
+          <w:color w:val="A9B7C6"/>
+          <w:sz w:val="22"/>
+          <w:szCs w:val="22"/>
+        </w:rPr>
+        <w:t>p_list</w:t>
+      </w:r>
+      <w:proofErr w:type="spellEnd"/>
+      <w:r>
+        <w:rPr>
+          <w:rFonts w:asciiTheme="minorHAnsi" w:hAnsiTheme="minorHAnsi" w:cstheme="minorHAnsi"/>
+          <w:color w:val="A9B7C6"/>
+          <w:sz w:val="22"/>
+          <w:szCs w:val="22"/>
+        </w:rPr>
+        <w:t>[</w:t>
       </w:r>
       <w:r>
         <w:rPr>
@@ -7635,7 +8103,27 @@
           <w:sz w:val="22"/>
           <w:szCs w:val="22"/>
         </w:rPr>
-        <w:t>value = p_list[</w:t>
+        <w:t xml:space="preserve">value = </w:t>
+      </w:r>
+      <w:proofErr w:type="spellStart"/>
+      <w:r>
+        <w:rPr>
+          <w:rFonts w:asciiTheme="minorHAnsi" w:hAnsiTheme="minorHAnsi" w:cstheme="minorHAnsi"/>
+          <w:color w:val="A9B7C6"/>
+          <w:sz w:val="22"/>
+          <w:szCs w:val="22"/>
+        </w:rPr>
+        <w:t>p_list</w:t>
+      </w:r>
+      <w:proofErr w:type="spellEnd"/>
+      <w:r>
+        <w:rPr>
+          <w:rFonts w:asciiTheme="minorHAnsi" w:hAnsiTheme="minorHAnsi" w:cstheme="minorHAnsi"/>
+          <w:color w:val="A9B7C6"/>
+          <w:sz w:val="22"/>
+          <w:szCs w:val="22"/>
+        </w:rPr>
+        <w:t>[</w:t>
       </w:r>
       <w:r>
         <w:rPr>
@@ -7768,14 +8256,25 @@
         </w:rPr>
         <w:t xml:space="preserve">not in </w:t>
       </w:r>
-      <w:r>
-        <w:rPr>
-          <w:rFonts w:asciiTheme="minorHAnsi" w:hAnsiTheme="minorHAnsi" w:cstheme="minorHAnsi"/>
-          <w:color w:val="A9B7C6"/>
-          <w:sz w:val="22"/>
-          <w:szCs w:val="22"/>
-        </w:rPr>
-        <w:t>p_list[</w:t>
+      <w:proofErr w:type="spellStart"/>
+      <w:r>
+        <w:rPr>
+          <w:rFonts w:asciiTheme="minorHAnsi" w:hAnsiTheme="minorHAnsi" w:cstheme="minorHAnsi"/>
+          <w:color w:val="A9B7C6"/>
+          <w:sz w:val="22"/>
+          <w:szCs w:val="22"/>
+        </w:rPr>
+        <w:t>p_list</w:t>
+      </w:r>
+      <w:proofErr w:type="spellEnd"/>
+      <w:r>
+        <w:rPr>
+          <w:rFonts w:asciiTheme="minorHAnsi" w:hAnsiTheme="minorHAnsi" w:cstheme="minorHAnsi"/>
+          <w:color w:val="A9B7C6"/>
+          <w:sz w:val="22"/>
+          <w:szCs w:val="22"/>
+        </w:rPr>
+        <w:t>[</w:t>
       </w:r>
       <w:proofErr w:type="spellStart"/>
       <w:r>
@@ -8016,14 +8515,25 @@
         </w:rPr>
         <w:t xml:space="preserve">in </w:t>
       </w:r>
-      <w:r>
-        <w:rPr>
-          <w:rFonts w:asciiTheme="minorHAnsi" w:hAnsiTheme="minorHAnsi" w:cstheme="minorHAnsi"/>
-          <w:color w:val="A9B7C6"/>
-          <w:sz w:val="22"/>
-          <w:szCs w:val="22"/>
-        </w:rPr>
-        <w:t>p_list[</w:t>
+      <w:proofErr w:type="spellStart"/>
+      <w:r>
+        <w:rPr>
+          <w:rFonts w:asciiTheme="minorHAnsi" w:hAnsiTheme="minorHAnsi" w:cstheme="minorHAnsi"/>
+          <w:color w:val="A9B7C6"/>
+          <w:sz w:val="22"/>
+          <w:szCs w:val="22"/>
+        </w:rPr>
+        <w:t>p_list</w:t>
+      </w:r>
+      <w:proofErr w:type="spellEnd"/>
+      <w:r>
+        <w:rPr>
+          <w:rFonts w:asciiTheme="minorHAnsi" w:hAnsiTheme="minorHAnsi" w:cstheme="minorHAnsi"/>
+          <w:color w:val="A9B7C6"/>
+          <w:sz w:val="22"/>
+          <w:szCs w:val="22"/>
+        </w:rPr>
+        <w:t>[</w:t>
       </w:r>
       <w:proofErr w:type="spellStart"/>
       <w:r>
@@ -8140,27 +8650,7 @@
           <w:sz w:val="22"/>
           <w:szCs w:val="22"/>
         </w:rPr>
-        <w:t xml:space="preserve"># print (" The value is : " + </w:t>
-      </w:r>
-      <w:proofErr w:type="spellStart"/>
-      <w:r>
-        <w:rPr>
-          <w:rFonts w:asciiTheme="minorHAnsi" w:hAnsiTheme="minorHAnsi" w:cstheme="minorHAnsi"/>
-          <w:color w:val="808080"/>
-          <w:sz w:val="22"/>
-          <w:szCs w:val="22"/>
-        </w:rPr>
-        <w:t>str</w:t>
-      </w:r>
-      <w:proofErr w:type="spellEnd"/>
-      <w:r>
-        <w:rPr>
-          <w:rFonts w:asciiTheme="minorHAnsi" w:hAnsiTheme="minorHAnsi" w:cstheme="minorHAnsi"/>
-          <w:color w:val="808080"/>
-          <w:sz w:val="22"/>
-          <w:szCs w:val="22"/>
-        </w:rPr>
-        <w:t xml:space="preserve"> (value))</w:t>
+        <w:t># print (" The value is : " + str (value))</w:t>
       </w:r>
       <w:r>
         <w:rPr>
@@ -8369,14 +8859,25 @@
         </w:rPr>
         <w:t xml:space="preserve">if </w:t>
       </w:r>
-      <w:r>
-        <w:rPr>
-          <w:rFonts w:asciiTheme="minorHAnsi" w:hAnsiTheme="minorHAnsi" w:cstheme="minorHAnsi"/>
-          <w:color w:val="A9B7C6"/>
-          <w:sz w:val="22"/>
-          <w:szCs w:val="22"/>
-        </w:rPr>
-        <w:t xml:space="preserve">query_id </w:t>
+      <w:proofErr w:type="spellStart"/>
+      <w:r>
+        <w:rPr>
+          <w:rFonts w:asciiTheme="minorHAnsi" w:hAnsiTheme="minorHAnsi" w:cstheme="minorHAnsi"/>
+          <w:color w:val="A9B7C6"/>
+          <w:sz w:val="22"/>
+          <w:szCs w:val="22"/>
+        </w:rPr>
+        <w:t>query_id</w:t>
+      </w:r>
+      <w:proofErr w:type="spellEnd"/>
+      <w:r>
+        <w:rPr>
+          <w:rFonts w:asciiTheme="minorHAnsi" w:hAnsiTheme="minorHAnsi" w:cstheme="minorHAnsi"/>
+          <w:color w:val="A9B7C6"/>
+          <w:sz w:val="22"/>
+          <w:szCs w:val="22"/>
+        </w:rPr>
+        <w:t xml:space="preserve"> </w:t>
       </w:r>
       <w:r>
         <w:rPr>
@@ -8415,7 +8916,47 @@
           <w:szCs w:val="22"/>
         </w:rPr>
         <w:br/>
-        <w:t xml:space="preserve">                        final_rank_map[query_id] = [key]</w:t>
+        <w:t xml:space="preserve">                        </w:t>
+      </w:r>
+      <w:proofErr w:type="spellStart"/>
+      <w:r>
+        <w:rPr>
+          <w:rFonts w:asciiTheme="minorHAnsi" w:hAnsiTheme="minorHAnsi" w:cstheme="minorHAnsi"/>
+          <w:color w:val="A9B7C6"/>
+          <w:sz w:val="22"/>
+          <w:szCs w:val="22"/>
+        </w:rPr>
+        <w:t>final_rank_map</w:t>
+      </w:r>
+      <w:proofErr w:type="spellEnd"/>
+      <w:r>
+        <w:rPr>
+          <w:rFonts w:asciiTheme="minorHAnsi" w:hAnsiTheme="minorHAnsi" w:cstheme="minorHAnsi"/>
+          <w:color w:val="A9B7C6"/>
+          <w:sz w:val="22"/>
+          <w:szCs w:val="22"/>
+        </w:rPr>
+        <w:t>[</w:t>
+      </w:r>
+      <w:proofErr w:type="spellStart"/>
+      <w:r>
+        <w:rPr>
+          <w:rFonts w:asciiTheme="minorHAnsi" w:hAnsiTheme="minorHAnsi" w:cstheme="minorHAnsi"/>
+          <w:color w:val="A9B7C6"/>
+          <w:sz w:val="22"/>
+          <w:szCs w:val="22"/>
+        </w:rPr>
+        <w:t>query_id</w:t>
+      </w:r>
+      <w:proofErr w:type="spellEnd"/>
+      <w:r>
+        <w:rPr>
+          <w:rFonts w:asciiTheme="minorHAnsi" w:hAnsiTheme="minorHAnsi" w:cstheme="minorHAnsi"/>
+          <w:color w:val="A9B7C6"/>
+          <w:sz w:val="22"/>
+          <w:szCs w:val="22"/>
+        </w:rPr>
+        <w:t>] = [key]</w:t>
       </w:r>
       <w:r>
         <w:rPr>
@@ -8473,7 +9014,47 @@
           <w:sz w:val="22"/>
           <w:szCs w:val="22"/>
         </w:rPr>
-        <w:t xml:space="preserve"> = final_rank_map[query_id]</w:t>
+        <w:t xml:space="preserve"> = </w:t>
+      </w:r>
+      <w:proofErr w:type="spellStart"/>
+      <w:r>
+        <w:rPr>
+          <w:rFonts w:asciiTheme="minorHAnsi" w:hAnsiTheme="minorHAnsi" w:cstheme="minorHAnsi"/>
+          <w:color w:val="A9B7C6"/>
+          <w:sz w:val="22"/>
+          <w:szCs w:val="22"/>
+        </w:rPr>
+        <w:t>final_rank_map</w:t>
+      </w:r>
+      <w:proofErr w:type="spellEnd"/>
+      <w:r>
+        <w:rPr>
+          <w:rFonts w:asciiTheme="minorHAnsi" w:hAnsiTheme="minorHAnsi" w:cstheme="minorHAnsi"/>
+          <w:color w:val="A9B7C6"/>
+          <w:sz w:val="22"/>
+          <w:szCs w:val="22"/>
+        </w:rPr>
+        <w:t>[</w:t>
+      </w:r>
+      <w:proofErr w:type="spellStart"/>
+      <w:r>
+        <w:rPr>
+          <w:rFonts w:asciiTheme="minorHAnsi" w:hAnsiTheme="minorHAnsi" w:cstheme="minorHAnsi"/>
+          <w:color w:val="A9B7C6"/>
+          <w:sz w:val="22"/>
+          <w:szCs w:val="22"/>
+        </w:rPr>
+        <w:t>query_id</w:t>
+      </w:r>
+      <w:proofErr w:type="spellEnd"/>
+      <w:r>
+        <w:rPr>
+          <w:rFonts w:asciiTheme="minorHAnsi" w:hAnsiTheme="minorHAnsi" w:cstheme="minorHAnsi"/>
+          <w:color w:val="A9B7C6"/>
+          <w:sz w:val="22"/>
+          <w:szCs w:val="22"/>
+        </w:rPr>
+        <w:t>]</w:t>
       </w:r>
       <w:r>
         <w:rPr>
@@ -8513,7 +9094,47 @@
           <w:szCs w:val="22"/>
         </w:rPr>
         <w:br/>
-        <w:t xml:space="preserve">                        final_rank_map[query_id] = </w:t>
+        <w:t xml:space="preserve">                        </w:t>
+      </w:r>
+      <w:proofErr w:type="spellStart"/>
+      <w:r>
+        <w:rPr>
+          <w:rFonts w:asciiTheme="minorHAnsi" w:hAnsiTheme="minorHAnsi" w:cstheme="minorHAnsi"/>
+          <w:color w:val="A9B7C6"/>
+          <w:sz w:val="22"/>
+          <w:szCs w:val="22"/>
+        </w:rPr>
+        <w:t>final_rank_map</w:t>
+      </w:r>
+      <w:proofErr w:type="spellEnd"/>
+      <w:r>
+        <w:rPr>
+          <w:rFonts w:asciiTheme="minorHAnsi" w:hAnsiTheme="minorHAnsi" w:cstheme="minorHAnsi"/>
+          <w:color w:val="A9B7C6"/>
+          <w:sz w:val="22"/>
+          <w:szCs w:val="22"/>
+        </w:rPr>
+        <w:t>[</w:t>
+      </w:r>
+      <w:proofErr w:type="spellStart"/>
+      <w:r>
+        <w:rPr>
+          <w:rFonts w:asciiTheme="minorHAnsi" w:hAnsiTheme="minorHAnsi" w:cstheme="minorHAnsi"/>
+          <w:color w:val="A9B7C6"/>
+          <w:sz w:val="22"/>
+          <w:szCs w:val="22"/>
+        </w:rPr>
+        <w:t>query_id</w:t>
+      </w:r>
+      <w:proofErr w:type="spellEnd"/>
+      <w:r>
+        <w:rPr>
+          <w:rFonts w:asciiTheme="minorHAnsi" w:hAnsiTheme="minorHAnsi" w:cstheme="minorHAnsi"/>
+          <w:color w:val="A9B7C6"/>
+          <w:sz w:val="22"/>
+          <w:szCs w:val="22"/>
+        </w:rPr>
+        <w:t xml:space="preserve">] = </w:t>
       </w:r>
       <w:proofErr w:type="spellStart"/>
       <w:r>
@@ -8552,7 +9173,7 @@
           <w:sz w:val="22"/>
           <w:szCs w:val="22"/>
         </w:rPr>
-        <w:t xml:space="preserve"># print ("The final map is : " + </w:t>
+        <w:t># print ("The final map is : " + str (</w:t>
       </w:r>
       <w:proofErr w:type="spellStart"/>
       <w:r>
@@ -8562,7 +9183,7 @@
           <w:sz w:val="22"/>
           <w:szCs w:val="22"/>
         </w:rPr>
-        <w:t>str</w:t>
+        <w:t>final_rank_map</w:t>
       </w:r>
       <w:proofErr w:type="spellEnd"/>
       <w:r>
@@ -8572,7 +9193,7 @@
           <w:sz w:val="22"/>
           <w:szCs w:val="22"/>
         </w:rPr>
-        <w:t xml:space="preserve"> (final_rank_map))</w:t>
+        <w:t>))</w:t>
       </w:r>
     </w:p>
     <w:p>
@@ -8589,7 +9210,7 @@
           <w:rFonts w:eastAsia="Times New Roman"/>
         </w:rPr>
       </w:pPr>
-      <w:bookmarkStart w:id="22" w:name="_Toc532117543"/>
+      <w:bookmarkStart w:id="21" w:name="_Toc532117543"/>
       <w:r>
         <w:rPr>
           <w:rFonts w:eastAsia="Times New Roman"/>
@@ -8603,7 +9224,7 @@
         </w:rPr>
         <w:t>:</w:t>
       </w:r>
-      <w:bookmarkEnd w:id="22"/>
+      <w:bookmarkEnd w:id="21"/>
       <w:r>
         <w:rPr>
           <w:rFonts w:eastAsia="Times New Roman"/>
@@ -8739,7 +9360,23 @@
           <w:rFonts w:eastAsia="Times New Roman" w:cstheme="minorHAnsi"/>
           <w:color w:val="000000" w:themeColor="text1"/>
         </w:rPr>
-        <w:t>checkinclusion (value, slider, p_list[</w:t>
+        <w:t xml:space="preserve">checkinclusion (value, slider, </w:t>
+      </w:r>
+      <w:proofErr w:type="spellStart"/>
+      <w:r>
+        <w:rPr>
+          <w:rFonts w:eastAsia="Times New Roman" w:cstheme="minorHAnsi"/>
+          <w:color w:val="000000" w:themeColor="text1"/>
+        </w:rPr>
+        <w:t>p_list</w:t>
+      </w:r>
+      <w:proofErr w:type="spellEnd"/>
+      <w:r>
+        <w:rPr>
+          <w:rFonts w:eastAsia="Times New Roman" w:cstheme="minorHAnsi"/>
+          <w:color w:val="000000" w:themeColor="text1"/>
+        </w:rPr>
+        <w:t>[</w:t>
       </w:r>
       <w:proofErr w:type="spellStart"/>
       <w:r>
@@ -8792,12 +9429,21 @@
         </w:rPr>
         <w:t xml:space="preserve">def </w:t>
       </w:r>
+      <w:proofErr w:type="spellStart"/>
       <w:r>
         <w:rPr>
           <w:rFonts w:eastAsia="Times New Roman" w:cstheme="minorHAnsi"/>
           <w:color w:val="FFC66D"/>
         </w:rPr>
-        <w:t xml:space="preserve">checkinclusion </w:t>
+        <w:t>checkinclusion</w:t>
+      </w:r>
+      <w:proofErr w:type="spellEnd"/>
+      <w:r>
+        <w:rPr>
+          <w:rFonts w:eastAsia="Times New Roman" w:cstheme="minorHAnsi"/>
+          <w:color w:val="FFC66D"/>
+        </w:rPr>
+        <w:t xml:space="preserve"> </w:t>
       </w:r>
       <w:r>
         <w:rPr>
@@ -9033,12 +9679,21 @@
         </w:rPr>
         <w:t xml:space="preserve">def </w:t>
       </w:r>
+      <w:proofErr w:type="spellStart"/>
       <w:r>
         <w:rPr>
           <w:rFonts w:eastAsia="Times New Roman" w:cstheme="minorHAnsi"/>
           <w:color w:val="FFC66D"/>
         </w:rPr>
-        <w:t xml:space="preserve">exact_match_proximity </w:t>
+        <w:t>exact_match_proximity</w:t>
+      </w:r>
+      <w:proofErr w:type="spellEnd"/>
+      <w:r>
+        <w:rPr>
+          <w:rFonts w:eastAsia="Times New Roman" w:cstheme="minorHAnsi"/>
+          <w:color w:val="FFC66D"/>
+        </w:rPr>
+        <w:t xml:space="preserve"> </w:t>
       </w:r>
       <w:r>
         <w:rPr>
@@ -9063,6 +9718,7 @@
         </w:rPr>
         <w:t xml:space="preserve">, </w:t>
       </w:r>
+      <w:proofErr w:type="spellStart"/>
       <w:r>
         <w:rPr>
           <w:rFonts w:eastAsia="Times New Roman" w:cstheme="minorHAnsi"/>
@@ -9070,6 +9726,7 @@
         </w:rPr>
         <w:t>query_terms</w:t>
       </w:r>
+      <w:proofErr w:type="spellEnd"/>
       <w:r>
         <w:rPr>
           <w:rFonts w:eastAsia="Times New Roman" w:cstheme="minorHAnsi"/>
@@ -9077,6 +9734,7 @@
         </w:rPr>
         <w:t xml:space="preserve">, </w:t>
       </w:r>
+      <w:proofErr w:type="spellStart"/>
       <w:r>
         <w:rPr>
           <w:rFonts w:eastAsia="Times New Roman" w:cstheme="minorHAnsi"/>
@@ -9084,6 +9742,7 @@
         </w:rPr>
         <w:t>query_id</w:t>
       </w:r>
+      <w:proofErr w:type="spellEnd"/>
       <w:r>
         <w:rPr>
           <w:rFonts w:eastAsia="Times New Roman" w:cstheme="minorHAnsi"/>
@@ -9127,7 +9786,7 @@
           <w:rFonts w:eastAsia="Times New Roman" w:cstheme="minorHAnsi"/>
           <w:color w:val="808080"/>
         </w:rPr>
-        <w:t xml:space="preserve"> : " + </w:t>
+        <w:t xml:space="preserve"> : " + str (</w:t>
       </w:r>
       <w:proofErr w:type="spellStart"/>
       <w:r>
@@ -9135,7 +9794,7 @@
           <w:rFonts w:eastAsia="Times New Roman" w:cstheme="minorHAnsi"/>
           <w:color w:val="808080"/>
         </w:rPr>
-        <w:t>str</w:t>
+        <w:t>resultList</w:t>
       </w:r>
       <w:proofErr w:type="spellEnd"/>
       <w:r>
@@ -9143,7 +9802,15 @@
           <w:rFonts w:eastAsia="Times New Roman" w:cstheme="minorHAnsi"/>
           <w:color w:val="808080"/>
         </w:rPr>
-        <w:t xml:space="preserve"> (</w:t>
+        <w:t>))</w:t>
+      </w:r>
+      <w:r>
+        <w:rPr>
+          <w:rFonts w:eastAsia="Times New Roman" w:cstheme="minorHAnsi"/>
+          <w:color w:val="808080"/>
+        </w:rPr>
+        <w:br/>
+        <w:t xml:space="preserve">    # print ("The query terms are : " + str (</w:t>
       </w:r>
       <w:proofErr w:type="spellStart"/>
       <w:r>
@@ -9151,7 +9818,7 @@
           <w:rFonts w:eastAsia="Times New Roman" w:cstheme="minorHAnsi"/>
           <w:color w:val="808080"/>
         </w:rPr>
-        <w:t>resultList</w:t>
+        <w:t>query_terms</w:t>
       </w:r>
       <w:proofErr w:type="spellEnd"/>
       <w:r>
@@ -9160,30 +9827,6 @@
           <w:color w:val="808080"/>
         </w:rPr>
         <w:t>))</w:t>
-      </w:r>
-      <w:r>
-        <w:rPr>
-          <w:rFonts w:eastAsia="Times New Roman" w:cstheme="minorHAnsi"/>
-          <w:color w:val="808080"/>
-        </w:rPr>
-        <w:br/>
-        <w:t xml:space="preserve">    # print ("The query terms are : " + </w:t>
-      </w:r>
-      <w:proofErr w:type="spellStart"/>
-      <w:r>
-        <w:rPr>
-          <w:rFonts w:eastAsia="Times New Roman" w:cstheme="minorHAnsi"/>
-          <w:color w:val="808080"/>
-        </w:rPr>
-        <w:t>str</w:t>
-      </w:r>
-      <w:proofErr w:type="spellEnd"/>
-      <w:r>
-        <w:rPr>
-          <w:rFonts w:eastAsia="Times New Roman" w:cstheme="minorHAnsi"/>
-          <w:color w:val="808080"/>
-        </w:rPr>
-        <w:t xml:space="preserve"> (query_terms))</w:t>
       </w:r>
       <w:r>
         <w:rPr>
@@ -9329,12 +9972,21 @@
         </w:rPr>
         <w:t xml:space="preserve">in </w:t>
       </w:r>
-      <w:r>
-        <w:rPr>
-          <w:rFonts w:eastAsia="Times New Roman" w:cstheme="minorHAnsi"/>
-          <w:color w:val="A9B7C6"/>
-        </w:rPr>
-        <w:t>query_terms:</w:t>
+      <w:proofErr w:type="spellStart"/>
+      <w:r>
+        <w:rPr>
+          <w:rFonts w:eastAsia="Times New Roman" w:cstheme="minorHAnsi"/>
+          <w:color w:val="A9B7C6"/>
+        </w:rPr>
+        <w:t>query_terms</w:t>
+      </w:r>
+      <w:proofErr w:type="spellEnd"/>
+      <w:r>
+        <w:rPr>
+          <w:rFonts w:eastAsia="Times New Roman" w:cstheme="minorHAnsi"/>
+          <w:color w:val="A9B7C6"/>
+        </w:rPr>
+        <w:t>:</w:t>
       </w:r>
       <w:r>
         <w:rPr>
@@ -9358,27 +10010,44 @@
         </w:rPr>
         <w:t xml:space="preserve">count &lt; </w:t>
       </w:r>
+      <w:proofErr w:type="spellStart"/>
       <w:r>
         <w:rPr>
           <w:rFonts w:eastAsia="Times New Roman" w:cstheme="minorHAnsi"/>
           <w:color w:val="8888C6"/>
         </w:rPr>
-        <w:t xml:space="preserve">len </w:t>
-      </w:r>
-      <w:r>
-        <w:rPr>
-          <w:rFonts w:eastAsia="Times New Roman" w:cstheme="minorHAnsi"/>
-          <w:color w:val="A9B7C6"/>
-        </w:rPr>
-        <w:t>(query_terms):</w:t>
-      </w:r>
-      <w:r>
-        <w:rPr>
-          <w:rFonts w:eastAsia="Times New Roman" w:cstheme="minorHAnsi"/>
-          <w:color w:val="A9B7C6"/>
-        </w:rPr>
-        <w:br/>
-        <w:t xml:space="preserve">                position_list_term = dictionary[term][document]</w:t>
+        <w:t>len</w:t>
+      </w:r>
+      <w:proofErr w:type="spellEnd"/>
+      <w:r>
+        <w:rPr>
+          <w:rFonts w:eastAsia="Times New Roman" w:cstheme="minorHAnsi"/>
+          <w:color w:val="8888C6"/>
+        </w:rPr>
+        <w:t xml:space="preserve"> </w:t>
+      </w:r>
+      <w:r>
+        <w:rPr>
+          <w:rFonts w:eastAsia="Times New Roman" w:cstheme="minorHAnsi"/>
+          <w:color w:val="A9B7C6"/>
+        </w:rPr>
+        <w:t>(</w:t>
+      </w:r>
+      <w:proofErr w:type="spellStart"/>
+      <w:r>
+        <w:rPr>
+          <w:rFonts w:eastAsia="Times New Roman" w:cstheme="minorHAnsi"/>
+          <w:color w:val="A9B7C6"/>
+        </w:rPr>
+        <w:t>query_terms</w:t>
+      </w:r>
+      <w:proofErr w:type="spellEnd"/>
+      <w:r>
+        <w:rPr>
+          <w:rFonts w:eastAsia="Times New Roman" w:cstheme="minorHAnsi"/>
+          <w:color w:val="A9B7C6"/>
+        </w:rPr>
+        <w:t>):</w:t>
       </w:r>
       <w:r>
         <w:rPr>
@@ -9394,6 +10063,30 @@
           <w:rFonts w:eastAsia="Times New Roman" w:cstheme="minorHAnsi"/>
           <w:color w:val="A9B7C6"/>
         </w:rPr>
+        <w:t>position_list_term</w:t>
+      </w:r>
+      <w:proofErr w:type="spellEnd"/>
+      <w:r>
+        <w:rPr>
+          <w:rFonts w:eastAsia="Times New Roman" w:cstheme="minorHAnsi"/>
+          <w:color w:val="A9B7C6"/>
+        </w:rPr>
+        <w:t xml:space="preserve"> = dictionary[term][document]</w:t>
+      </w:r>
+      <w:r>
+        <w:rPr>
+          <w:rFonts w:eastAsia="Times New Roman" w:cstheme="minorHAnsi"/>
+          <w:color w:val="A9B7C6"/>
+        </w:rPr>
+        <w:br/>
+        <w:t xml:space="preserve">                </w:t>
+      </w:r>
+      <w:proofErr w:type="spellStart"/>
+      <w:r>
+        <w:rPr>
+          <w:rFonts w:eastAsia="Times New Roman" w:cstheme="minorHAnsi"/>
+          <w:color w:val="A9B7C6"/>
+        </w:rPr>
         <w:t>pos_list.append</w:t>
       </w:r>
       <w:proofErr w:type="spellEnd"/>
@@ -9402,7 +10095,23 @@
           <w:rFonts w:eastAsia="Times New Roman" w:cstheme="minorHAnsi"/>
           <w:color w:val="A9B7C6"/>
         </w:rPr>
-        <w:t xml:space="preserve"> (position_list_term)</w:t>
+        <w:t xml:space="preserve"> (</w:t>
+      </w:r>
+      <w:proofErr w:type="spellStart"/>
+      <w:r>
+        <w:rPr>
+          <w:rFonts w:eastAsia="Times New Roman" w:cstheme="minorHAnsi"/>
+          <w:color w:val="A9B7C6"/>
+        </w:rPr>
+        <w:t>position_list_term</w:t>
+      </w:r>
+      <w:proofErr w:type="spellEnd"/>
+      <w:r>
+        <w:rPr>
+          <w:rFonts w:eastAsia="Times New Roman" w:cstheme="minorHAnsi"/>
+          <w:color w:val="A9B7C6"/>
+        </w:rPr>
+        <w:t>)</w:t>
       </w:r>
       <w:r>
         <w:rPr>
@@ -9432,7 +10141,7 @@
           <w:rFonts w:eastAsia="Times New Roman" w:cstheme="minorHAnsi"/>
           <w:color w:val="808080"/>
         </w:rPr>
-        <w:t xml:space="preserve"># print ("The positions are :" + </w:t>
+        <w:t># print ("The positions are :" + str (</w:t>
       </w:r>
       <w:proofErr w:type="spellStart"/>
       <w:r>
@@ -9440,7 +10149,7 @@
           <w:rFonts w:eastAsia="Times New Roman" w:cstheme="minorHAnsi"/>
           <w:color w:val="808080"/>
         </w:rPr>
-        <w:t>str</w:t>
+        <w:t>position_list_term</w:t>
       </w:r>
       <w:proofErr w:type="spellEnd"/>
       <w:r>
@@ -9448,7 +10157,7 @@
           <w:rFonts w:eastAsia="Times New Roman" w:cstheme="minorHAnsi"/>
           <w:color w:val="808080"/>
         </w:rPr>
-        <w:t xml:space="preserve"> (position_list_term))</w:t>
+        <w:t>))</w:t>
       </w:r>
       <w:r>
         <w:rPr>
@@ -9496,23 +10205,7 @@
           <w:rFonts w:eastAsia="Times New Roman" w:cstheme="minorHAnsi"/>
           <w:color w:val="808080"/>
         </w:rPr>
-        <w:t xml:space="preserve">#   print ("The map is :" + </w:t>
-      </w:r>
-      <w:proofErr w:type="spellStart"/>
-      <w:r>
-        <w:rPr>
-          <w:rFonts w:eastAsia="Times New Roman" w:cstheme="minorHAnsi"/>
-          <w:color w:val="808080"/>
-        </w:rPr>
-        <w:t>str</w:t>
-      </w:r>
-      <w:proofErr w:type="spellEnd"/>
-      <w:r>
-        <w:rPr>
-          <w:rFonts w:eastAsia="Times New Roman" w:cstheme="minorHAnsi"/>
-          <w:color w:val="808080"/>
-        </w:rPr>
-        <w:t xml:space="preserve"> (</w:t>
+        <w:t>#   print ("The map is :" + str (</w:t>
       </w:r>
       <w:proofErr w:type="spellStart"/>
       <w:r>
@@ -9581,7 +10274,23 @@
           <w:color w:val="A9B7C6"/>
         </w:rPr>
         <w:br/>
-        <w:t xml:space="preserve">        p_list = </w:t>
+        <w:t xml:space="preserve">        </w:t>
+      </w:r>
+      <w:proofErr w:type="spellStart"/>
+      <w:r>
+        <w:rPr>
+          <w:rFonts w:eastAsia="Times New Roman" w:cstheme="minorHAnsi"/>
+          <w:color w:val="A9B7C6"/>
+        </w:rPr>
+        <w:t>p_list</w:t>
+      </w:r>
+      <w:proofErr w:type="spellEnd"/>
+      <w:r>
+        <w:rPr>
+          <w:rFonts w:eastAsia="Times New Roman" w:cstheme="minorHAnsi"/>
+          <w:color w:val="A9B7C6"/>
+        </w:rPr>
+        <w:t xml:space="preserve"> = </w:t>
       </w:r>
       <w:proofErr w:type="spellStart"/>
       <w:r>
@@ -9607,19 +10316,44 @@
         <w:br/>
         <w:t xml:space="preserve">        length = </w:t>
       </w:r>
+      <w:proofErr w:type="spellStart"/>
       <w:r>
         <w:rPr>
           <w:rFonts w:eastAsia="Times New Roman" w:cstheme="minorHAnsi"/>
           <w:color w:val="8888C6"/>
         </w:rPr>
-        <w:t xml:space="preserve">len </w:t>
-      </w:r>
-      <w:r>
-        <w:rPr>
-          <w:rFonts w:eastAsia="Times New Roman" w:cstheme="minorHAnsi"/>
-          <w:color w:val="A9B7C6"/>
-        </w:rPr>
-        <w:t>(p_list)</w:t>
+        <w:t>len</w:t>
+      </w:r>
+      <w:proofErr w:type="spellEnd"/>
+      <w:r>
+        <w:rPr>
+          <w:rFonts w:eastAsia="Times New Roman" w:cstheme="minorHAnsi"/>
+          <w:color w:val="8888C6"/>
+        </w:rPr>
+        <w:t xml:space="preserve"> </w:t>
+      </w:r>
+      <w:r>
+        <w:rPr>
+          <w:rFonts w:eastAsia="Times New Roman" w:cstheme="minorHAnsi"/>
+          <w:color w:val="A9B7C6"/>
+        </w:rPr>
+        <w:t>(</w:t>
+      </w:r>
+      <w:proofErr w:type="spellStart"/>
+      <w:r>
+        <w:rPr>
+          <w:rFonts w:eastAsia="Times New Roman" w:cstheme="minorHAnsi"/>
+          <w:color w:val="A9B7C6"/>
+        </w:rPr>
+        <w:t>p_list</w:t>
+      </w:r>
+      <w:proofErr w:type="spellEnd"/>
+      <w:r>
+        <w:rPr>
+          <w:rFonts w:eastAsia="Times New Roman" w:cstheme="minorHAnsi"/>
+          <w:color w:val="A9B7C6"/>
+        </w:rPr>
+        <w:t>)</w:t>
       </w:r>
       <w:r>
         <w:rPr>
@@ -9634,7 +10368,7 @@
           <w:rFonts w:eastAsia="Times New Roman" w:cstheme="minorHAnsi"/>
           <w:color w:val="808080"/>
         </w:rPr>
-        <w:t xml:space="preserve"># print ("The p_list is : " + </w:t>
+        <w:t xml:space="preserve"># print ("The </w:t>
       </w:r>
       <w:proofErr w:type="spellStart"/>
       <w:r>
@@ -9642,7 +10376,7 @@
           <w:rFonts w:eastAsia="Times New Roman" w:cstheme="minorHAnsi"/>
           <w:color w:val="808080"/>
         </w:rPr>
-        <w:t>str</w:t>
+        <w:t>p_list</w:t>
       </w:r>
       <w:proofErr w:type="spellEnd"/>
       <w:r>
@@ -9650,15 +10384,31 @@
           <w:rFonts w:eastAsia="Times New Roman" w:cstheme="minorHAnsi"/>
           <w:color w:val="808080"/>
         </w:rPr>
-        <w:t xml:space="preserve"> (p_list))</w:t>
-      </w:r>
+        <w:t xml:space="preserve"> is : " + str (</w:t>
+      </w:r>
+      <w:proofErr w:type="spellStart"/>
       <w:r>
         <w:rPr>
           <w:rFonts w:eastAsia="Times New Roman" w:cstheme="minorHAnsi"/>
           <w:color w:val="808080"/>
         </w:rPr>
+        <w:t>p_list</w:t>
+      </w:r>
+      <w:proofErr w:type="spellEnd"/>
+      <w:r>
+        <w:rPr>
+          <w:rFonts w:eastAsia="Times New Roman" w:cstheme="minorHAnsi"/>
+          <w:color w:val="808080"/>
+        </w:rPr>
+        <w:t>))</w:t>
+      </w:r>
+      <w:r>
+        <w:rPr>
+          <w:rFonts w:eastAsia="Times New Roman" w:cstheme="minorHAnsi"/>
+          <w:color w:val="808080"/>
+        </w:rPr>
         <w:br/>
-        <w:t xml:space="preserve">        # print ("The length of p_list is : " + </w:t>
+        <w:t xml:space="preserve">        # print ("The length of </w:t>
       </w:r>
       <w:proofErr w:type="spellStart"/>
       <w:r>
@@ -9666,7 +10416,7 @@
           <w:rFonts w:eastAsia="Times New Roman" w:cstheme="minorHAnsi"/>
           <w:color w:val="808080"/>
         </w:rPr>
-        <w:t>str</w:t>
+        <w:t>p_list</w:t>
       </w:r>
       <w:proofErr w:type="spellEnd"/>
       <w:r>
@@ -9674,7 +10424,7 @@
           <w:rFonts w:eastAsia="Times New Roman" w:cstheme="minorHAnsi"/>
           <w:color w:val="808080"/>
         </w:rPr>
-        <w:t xml:space="preserve"> (length))</w:t>
+        <w:t xml:space="preserve"> is : " + str (length))</w:t>
       </w:r>
       <w:r>
         <w:rPr>
@@ -9682,7 +10432,7 @@
           <w:color w:val="808080"/>
         </w:rPr>
         <w:br/>
-        <w:t xml:space="preserve">        # print ("####### : " + </w:t>
+        <w:t xml:space="preserve">        # print ("####### : " + str (</w:t>
       </w:r>
       <w:proofErr w:type="spellStart"/>
       <w:r>
@@ -9690,7 +10440,7 @@
           <w:rFonts w:eastAsia="Times New Roman" w:cstheme="minorHAnsi"/>
           <w:color w:val="808080"/>
         </w:rPr>
-        <w:t>str</w:t>
+        <w:t>p_list</w:t>
       </w:r>
       <w:proofErr w:type="spellEnd"/>
       <w:r>
@@ -9698,7 +10448,7 @@
           <w:rFonts w:eastAsia="Times New Roman" w:cstheme="minorHAnsi"/>
           <w:color w:val="808080"/>
         </w:rPr>
-        <w:t xml:space="preserve"> (p_list[0][0]))</w:t>
+        <w:t>[0][0]))</w:t>
       </w:r>
       <w:r>
         <w:rPr>
@@ -9706,7 +10456,7 @@
           <w:color w:val="808080"/>
         </w:rPr>
         <w:br/>
-        <w:t xml:space="preserve">        # print ("Length of p_list[0] = " + </w:t>
+        <w:t xml:space="preserve">        # print ("Length of </w:t>
       </w:r>
       <w:proofErr w:type="spellStart"/>
       <w:r>
@@ -9714,7 +10464,7 @@
           <w:rFonts w:eastAsia="Times New Roman" w:cstheme="minorHAnsi"/>
           <w:color w:val="808080"/>
         </w:rPr>
-        <w:t>str</w:t>
+        <w:t>p_list</w:t>
       </w:r>
       <w:proofErr w:type="spellEnd"/>
       <w:r>
@@ -9722,7 +10472,39 @@
           <w:rFonts w:eastAsia="Times New Roman" w:cstheme="minorHAnsi"/>
           <w:color w:val="808080"/>
         </w:rPr>
-        <w:t xml:space="preserve"> (len (p_list[0])))</w:t>
+        <w:t>[0] = " + str (</w:t>
+      </w:r>
+      <w:proofErr w:type="spellStart"/>
+      <w:r>
+        <w:rPr>
+          <w:rFonts w:eastAsia="Times New Roman" w:cstheme="minorHAnsi"/>
+          <w:color w:val="808080"/>
+        </w:rPr>
+        <w:t>len</w:t>
+      </w:r>
+      <w:proofErr w:type="spellEnd"/>
+      <w:r>
+        <w:rPr>
+          <w:rFonts w:eastAsia="Times New Roman" w:cstheme="minorHAnsi"/>
+          <w:color w:val="808080"/>
+        </w:rPr>
+        <w:t xml:space="preserve"> (</w:t>
+      </w:r>
+      <w:proofErr w:type="spellStart"/>
+      <w:r>
+        <w:rPr>
+          <w:rFonts w:eastAsia="Times New Roman" w:cstheme="minorHAnsi"/>
+          <w:color w:val="808080"/>
+        </w:rPr>
+        <w:t>p_list</w:t>
+      </w:r>
+      <w:proofErr w:type="spellEnd"/>
+      <w:r>
+        <w:rPr>
+          <w:rFonts w:eastAsia="Times New Roman" w:cstheme="minorHAnsi"/>
+          <w:color w:val="808080"/>
+        </w:rPr>
+        <w:t>[0])))</w:t>
       </w:r>
       <w:r>
         <w:rPr>
@@ -9793,19 +10575,44 @@
         </w:rPr>
         <w:t xml:space="preserve"> &lt; </w:t>
       </w:r>
+      <w:proofErr w:type="spellStart"/>
       <w:r>
         <w:rPr>
           <w:rFonts w:eastAsia="Times New Roman" w:cstheme="minorHAnsi"/>
           <w:color w:val="8888C6"/>
         </w:rPr>
-        <w:t xml:space="preserve">len </w:t>
-      </w:r>
-      <w:r>
-        <w:rPr>
-          <w:rFonts w:eastAsia="Times New Roman" w:cstheme="minorHAnsi"/>
-          <w:color w:val="A9B7C6"/>
-        </w:rPr>
-        <w:t>(p_list[</w:t>
+        <w:t>len</w:t>
+      </w:r>
+      <w:proofErr w:type="spellEnd"/>
+      <w:r>
+        <w:rPr>
+          <w:rFonts w:eastAsia="Times New Roman" w:cstheme="minorHAnsi"/>
+          <w:color w:val="8888C6"/>
+        </w:rPr>
+        <w:t xml:space="preserve"> </w:t>
+      </w:r>
+      <w:r>
+        <w:rPr>
+          <w:rFonts w:eastAsia="Times New Roman" w:cstheme="minorHAnsi"/>
+          <w:color w:val="A9B7C6"/>
+        </w:rPr>
+        <w:t>(</w:t>
+      </w:r>
+      <w:proofErr w:type="spellStart"/>
+      <w:r>
+        <w:rPr>
+          <w:rFonts w:eastAsia="Times New Roman" w:cstheme="minorHAnsi"/>
+          <w:color w:val="A9B7C6"/>
+        </w:rPr>
+        <w:t>p_list</w:t>
+      </w:r>
+      <w:proofErr w:type="spellEnd"/>
+      <w:r>
+        <w:rPr>
+          <w:rFonts w:eastAsia="Times New Roman" w:cstheme="minorHAnsi"/>
+          <w:color w:val="A9B7C6"/>
+        </w:rPr>
+        <w:t>[</w:t>
       </w:r>
       <w:r>
         <w:rPr>
@@ -9849,7 +10656,23 @@
           <w:rFonts w:eastAsia="Times New Roman" w:cstheme="minorHAnsi"/>
           <w:color w:val="A9B7C6"/>
         </w:rPr>
-        <w:t>value = p_list[</w:t>
+        <w:t xml:space="preserve">value = </w:t>
+      </w:r>
+      <w:proofErr w:type="spellStart"/>
+      <w:r>
+        <w:rPr>
+          <w:rFonts w:eastAsia="Times New Roman" w:cstheme="minorHAnsi"/>
+          <w:color w:val="A9B7C6"/>
+        </w:rPr>
+        <w:t>p_list</w:t>
+      </w:r>
+      <w:proofErr w:type="spellEnd"/>
+      <w:r>
+        <w:rPr>
+          <w:rFonts w:eastAsia="Times New Roman" w:cstheme="minorHAnsi"/>
+          <w:color w:val="A9B7C6"/>
+        </w:rPr>
+        <w:t>[</w:t>
       </w:r>
       <w:r>
         <w:rPr>
@@ -9894,23 +10717,7 @@
           <w:rFonts w:eastAsia="Times New Roman" w:cstheme="minorHAnsi"/>
           <w:color w:val="808080"/>
         </w:rPr>
-        <w:t xml:space="preserve"># print (" The value of element : " + </w:t>
-      </w:r>
-      <w:proofErr w:type="spellStart"/>
-      <w:r>
-        <w:rPr>
-          <w:rFonts w:eastAsia="Times New Roman" w:cstheme="minorHAnsi"/>
-          <w:color w:val="808080"/>
-        </w:rPr>
-        <w:t>str</w:t>
-      </w:r>
-      <w:proofErr w:type="spellEnd"/>
-      <w:r>
-        <w:rPr>
-          <w:rFonts w:eastAsia="Times New Roman" w:cstheme="minorHAnsi"/>
-          <w:color w:val="808080"/>
-        </w:rPr>
-        <w:t xml:space="preserve"> (value))</w:t>
+        <w:t># print (" The value of element : " + str (value))</w:t>
       </w:r>
       <w:r>
         <w:rPr>
@@ -9956,7 +10763,23 @@
           <w:rFonts w:eastAsia="Times New Roman" w:cstheme="minorHAnsi"/>
           <w:color w:val="A9B7C6"/>
         </w:rPr>
-        <w:t>checker = checkinclusion (value</w:t>
+        <w:t xml:space="preserve">checker = </w:t>
+      </w:r>
+      <w:proofErr w:type="spellStart"/>
+      <w:r>
+        <w:rPr>
+          <w:rFonts w:eastAsia="Times New Roman" w:cstheme="minorHAnsi"/>
+          <w:color w:val="A9B7C6"/>
+        </w:rPr>
+        <w:t>checkinclusion</w:t>
+      </w:r>
+      <w:proofErr w:type="spellEnd"/>
+      <w:r>
+        <w:rPr>
+          <w:rFonts w:eastAsia="Times New Roman" w:cstheme="minorHAnsi"/>
+          <w:color w:val="A9B7C6"/>
+        </w:rPr>
+        <w:t xml:space="preserve"> (value</w:t>
       </w:r>
       <w:r>
         <w:rPr>
@@ -9979,12 +10802,21 @@
         </w:rPr>
         <w:t xml:space="preserve">, </w:t>
       </w:r>
-      <w:r>
-        <w:rPr>
-          <w:rFonts w:eastAsia="Times New Roman" w:cstheme="minorHAnsi"/>
-          <w:color w:val="A9B7C6"/>
-        </w:rPr>
-        <w:t>p_list[</w:t>
+      <w:proofErr w:type="spellStart"/>
+      <w:r>
+        <w:rPr>
+          <w:rFonts w:eastAsia="Times New Roman" w:cstheme="minorHAnsi"/>
+          <w:color w:val="A9B7C6"/>
+        </w:rPr>
+        <w:t>p_list</w:t>
+      </w:r>
+      <w:proofErr w:type="spellEnd"/>
+      <w:r>
+        <w:rPr>
+          <w:rFonts w:eastAsia="Times New Roman" w:cstheme="minorHAnsi"/>
+          <w:color w:val="A9B7C6"/>
+        </w:rPr>
+        <w:t>[</w:t>
       </w:r>
       <w:proofErr w:type="spellStart"/>
       <w:r>
@@ -10183,12 +11015,21 @@
         </w:rPr>
         <w:t xml:space="preserve">and </w:t>
       </w:r>
-      <w:r>
-        <w:rPr>
-          <w:rFonts w:eastAsia="Times New Roman" w:cstheme="minorHAnsi"/>
-          <w:color w:val="A9B7C6"/>
-        </w:rPr>
-        <w:t>checkinclusion (value</w:t>
+      <w:proofErr w:type="spellStart"/>
+      <w:r>
+        <w:rPr>
+          <w:rFonts w:eastAsia="Times New Roman" w:cstheme="minorHAnsi"/>
+          <w:color w:val="A9B7C6"/>
+        </w:rPr>
+        <w:t>checkinclusion</w:t>
+      </w:r>
+      <w:proofErr w:type="spellEnd"/>
+      <w:r>
+        <w:rPr>
+          <w:rFonts w:eastAsia="Times New Roman" w:cstheme="minorHAnsi"/>
+          <w:color w:val="A9B7C6"/>
+        </w:rPr>
+        <w:t xml:space="preserve"> (value</w:t>
       </w:r>
       <w:r>
         <w:rPr>
@@ -10211,12 +11052,21 @@
         </w:rPr>
         <w:t xml:space="preserve">, </w:t>
       </w:r>
-      <w:r>
-        <w:rPr>
-          <w:rFonts w:eastAsia="Times New Roman" w:cstheme="minorHAnsi"/>
-          <w:color w:val="A9B7C6"/>
-        </w:rPr>
-        <w:t>p_list[</w:t>
+      <w:proofErr w:type="spellStart"/>
+      <w:r>
+        <w:rPr>
+          <w:rFonts w:eastAsia="Times New Roman" w:cstheme="minorHAnsi"/>
+          <w:color w:val="A9B7C6"/>
+        </w:rPr>
+        <w:t>p_list</w:t>
+      </w:r>
+      <w:proofErr w:type="spellEnd"/>
+      <w:r>
+        <w:rPr>
+          <w:rFonts w:eastAsia="Times New Roman" w:cstheme="minorHAnsi"/>
+          <w:color w:val="A9B7C6"/>
+        </w:rPr>
+        <w:t>[</w:t>
       </w:r>
       <w:proofErr w:type="spellStart"/>
       <w:r>
@@ -10316,23 +11166,7 @@
           <w:rFonts w:eastAsia="Times New Roman" w:cstheme="minorHAnsi"/>
           <w:color w:val="808080"/>
         </w:rPr>
-        <w:t xml:space="preserve"># print (" The value is : " + </w:t>
-      </w:r>
-      <w:proofErr w:type="spellStart"/>
-      <w:r>
-        <w:rPr>
-          <w:rFonts w:eastAsia="Times New Roman" w:cstheme="minorHAnsi"/>
-          <w:color w:val="808080"/>
-        </w:rPr>
-        <w:t>str</w:t>
-      </w:r>
-      <w:proofErr w:type="spellEnd"/>
-      <w:r>
-        <w:rPr>
-          <w:rFonts w:eastAsia="Times New Roman" w:cstheme="minorHAnsi"/>
-          <w:color w:val="808080"/>
-        </w:rPr>
-        <w:t xml:space="preserve"> (value))</w:t>
+        <w:t># print (" The value is : " + str (value))</w:t>
       </w:r>
       <w:r>
         <w:rPr>
@@ -10506,7 +11340,39 @@
           <w:color w:val="808080"/>
         </w:rPr>
         <w:br/>
-        <w:t xml:space="preserve">                    # final_rank_map[query_id]=key</w:t>
+        <w:t xml:space="preserve">                    # </w:t>
+      </w:r>
+      <w:proofErr w:type="spellStart"/>
+      <w:r>
+        <w:rPr>
+          <w:rFonts w:eastAsia="Times New Roman" w:cstheme="minorHAnsi"/>
+          <w:color w:val="808080"/>
+        </w:rPr>
+        <w:t>final_rank_map</w:t>
+      </w:r>
+      <w:proofErr w:type="spellEnd"/>
+      <w:r>
+        <w:rPr>
+          <w:rFonts w:eastAsia="Times New Roman" w:cstheme="minorHAnsi"/>
+          <w:color w:val="808080"/>
+        </w:rPr>
+        <w:t>[</w:t>
+      </w:r>
+      <w:proofErr w:type="spellStart"/>
+      <w:r>
+        <w:rPr>
+          <w:rFonts w:eastAsia="Times New Roman" w:cstheme="minorHAnsi"/>
+          <w:color w:val="808080"/>
+        </w:rPr>
+        <w:t>query_id</w:t>
+      </w:r>
+      <w:proofErr w:type="spellEnd"/>
+      <w:r>
+        <w:rPr>
+          <w:rFonts w:eastAsia="Times New Roman" w:cstheme="minorHAnsi"/>
+          <w:color w:val="808080"/>
+        </w:rPr>
+        <w:t>]=key</w:t>
       </w:r>
       <w:r>
         <w:rPr>
@@ -10523,12 +11389,21 @@
         </w:rPr>
         <w:t xml:space="preserve">if </w:t>
       </w:r>
-      <w:r>
-        <w:rPr>
-          <w:rFonts w:eastAsia="Times New Roman" w:cstheme="minorHAnsi"/>
-          <w:color w:val="A9B7C6"/>
-        </w:rPr>
-        <w:t xml:space="preserve">query_id </w:t>
+      <w:proofErr w:type="spellStart"/>
+      <w:r>
+        <w:rPr>
+          <w:rFonts w:eastAsia="Times New Roman" w:cstheme="minorHAnsi"/>
+          <w:color w:val="A9B7C6"/>
+        </w:rPr>
+        <w:t>query_id</w:t>
+      </w:r>
+      <w:proofErr w:type="spellEnd"/>
+      <w:r>
+        <w:rPr>
+          <w:rFonts w:eastAsia="Times New Roman" w:cstheme="minorHAnsi"/>
+          <w:color w:val="A9B7C6"/>
+        </w:rPr>
+        <w:t xml:space="preserve"> </w:t>
       </w:r>
       <w:r>
         <w:rPr>
@@ -10559,7 +11434,39 @@
           <w:color w:val="A9B7C6"/>
         </w:rPr>
         <w:br/>
-        <w:t xml:space="preserve">                        final_rank_map[query_id] = [key]</w:t>
+        <w:t xml:space="preserve">                        </w:t>
+      </w:r>
+      <w:proofErr w:type="spellStart"/>
+      <w:r>
+        <w:rPr>
+          <w:rFonts w:eastAsia="Times New Roman" w:cstheme="minorHAnsi"/>
+          <w:color w:val="A9B7C6"/>
+        </w:rPr>
+        <w:t>final_rank_map</w:t>
+      </w:r>
+      <w:proofErr w:type="spellEnd"/>
+      <w:r>
+        <w:rPr>
+          <w:rFonts w:eastAsia="Times New Roman" w:cstheme="minorHAnsi"/>
+          <w:color w:val="A9B7C6"/>
+        </w:rPr>
+        <w:t>[</w:t>
+      </w:r>
+      <w:proofErr w:type="spellStart"/>
+      <w:r>
+        <w:rPr>
+          <w:rFonts w:eastAsia="Times New Roman" w:cstheme="minorHAnsi"/>
+          <w:color w:val="A9B7C6"/>
+        </w:rPr>
+        <w:t>query_id</w:t>
+      </w:r>
+      <w:proofErr w:type="spellEnd"/>
+      <w:r>
+        <w:rPr>
+          <w:rFonts w:eastAsia="Times New Roman" w:cstheme="minorHAnsi"/>
+          <w:color w:val="A9B7C6"/>
+        </w:rPr>
+        <w:t>] = [key]</w:t>
       </w:r>
       <w:r>
         <w:rPr>
@@ -10605,7 +11512,39 @@
           <w:rFonts w:eastAsia="Times New Roman" w:cstheme="minorHAnsi"/>
           <w:color w:val="A9B7C6"/>
         </w:rPr>
-        <w:t xml:space="preserve"> = final_rank_map[query_id]</w:t>
+        <w:t xml:space="preserve"> = </w:t>
+      </w:r>
+      <w:proofErr w:type="spellStart"/>
+      <w:r>
+        <w:rPr>
+          <w:rFonts w:eastAsia="Times New Roman" w:cstheme="minorHAnsi"/>
+          <w:color w:val="A9B7C6"/>
+        </w:rPr>
+        <w:t>final_rank_map</w:t>
+      </w:r>
+      <w:proofErr w:type="spellEnd"/>
+      <w:r>
+        <w:rPr>
+          <w:rFonts w:eastAsia="Times New Roman" w:cstheme="minorHAnsi"/>
+          <w:color w:val="A9B7C6"/>
+        </w:rPr>
+        <w:t>[</w:t>
+      </w:r>
+      <w:proofErr w:type="spellStart"/>
+      <w:r>
+        <w:rPr>
+          <w:rFonts w:eastAsia="Times New Roman" w:cstheme="minorHAnsi"/>
+          <w:color w:val="A9B7C6"/>
+        </w:rPr>
+        <w:t>query_id</w:t>
+      </w:r>
+      <w:proofErr w:type="spellEnd"/>
+      <w:r>
+        <w:rPr>
+          <w:rFonts w:eastAsia="Times New Roman" w:cstheme="minorHAnsi"/>
+          <w:color w:val="A9B7C6"/>
+        </w:rPr>
+        <w:t>]</w:t>
       </w:r>
       <w:r>
         <w:rPr>
@@ -10637,7 +11576,39 @@
           <w:color w:val="A9B7C6"/>
         </w:rPr>
         <w:br/>
-        <w:t xml:space="preserve">                        final_rank_map[query_id] = </w:t>
+        <w:t xml:space="preserve">                        </w:t>
+      </w:r>
+      <w:proofErr w:type="spellStart"/>
+      <w:r>
+        <w:rPr>
+          <w:rFonts w:eastAsia="Times New Roman" w:cstheme="minorHAnsi"/>
+          <w:color w:val="A9B7C6"/>
+        </w:rPr>
+        <w:t>final_rank_map</w:t>
+      </w:r>
+      <w:proofErr w:type="spellEnd"/>
+      <w:r>
+        <w:rPr>
+          <w:rFonts w:eastAsia="Times New Roman" w:cstheme="minorHAnsi"/>
+          <w:color w:val="A9B7C6"/>
+        </w:rPr>
+        <w:t>[</w:t>
+      </w:r>
+      <w:proofErr w:type="spellStart"/>
+      <w:r>
+        <w:rPr>
+          <w:rFonts w:eastAsia="Times New Roman" w:cstheme="minorHAnsi"/>
+          <w:color w:val="A9B7C6"/>
+        </w:rPr>
+        <w:t>query_id</w:t>
+      </w:r>
+      <w:proofErr w:type="spellEnd"/>
+      <w:r>
+        <w:rPr>
+          <w:rFonts w:eastAsia="Times New Roman" w:cstheme="minorHAnsi"/>
+          <w:color w:val="A9B7C6"/>
+        </w:rPr>
+        <w:t xml:space="preserve">] = </w:t>
       </w:r>
       <w:proofErr w:type="spellStart"/>
       <w:r>
@@ -10669,7 +11640,7 @@
           <w:rFonts w:eastAsia="Times New Roman" w:cstheme="minorHAnsi"/>
           <w:color w:val="808080"/>
         </w:rPr>
-        <w:t xml:space="preserve"># print ("The final map is : " + </w:t>
+        <w:t># print ("The final map is : " + str (</w:t>
       </w:r>
       <w:proofErr w:type="spellStart"/>
       <w:r>
@@ -10677,7 +11648,7 @@
           <w:rFonts w:eastAsia="Times New Roman" w:cstheme="minorHAnsi"/>
           <w:color w:val="808080"/>
         </w:rPr>
-        <w:t>str</w:t>
+        <w:t>final_rank_map</w:t>
       </w:r>
       <w:proofErr w:type="spellEnd"/>
       <w:r>
@@ -10685,7 +11656,7 @@
           <w:rFonts w:eastAsia="Times New Roman" w:cstheme="minorHAnsi"/>
           <w:color w:val="808080"/>
         </w:rPr>
-        <w:t xml:space="preserve"> (final_rank_map))</w:t>
+        <w:t>))</w:t>
       </w:r>
     </w:p>
     <w:p>
@@ -10702,7 +11673,7 @@
           <w:rFonts w:eastAsia="Times New Roman"/>
         </w:rPr>
       </w:pPr>
-      <w:bookmarkStart w:id="23" w:name="_Toc532117544"/>
+      <w:bookmarkStart w:id="22" w:name="_Toc532117544"/>
       <w:r>
         <w:rPr>
           <w:rFonts w:eastAsia="Times New Roman"/>
@@ -10719,7 +11690,7 @@
         </w:rPr>
         <w:t>:</w:t>
       </w:r>
-      <w:bookmarkEnd w:id="23"/>
+      <w:bookmarkEnd w:id="22"/>
       <w:r>
         <w:rPr>
           <w:rFonts w:eastAsia="Times New Roman"/>
@@ -11228,27 +12199,7 @@
           <w:sz w:val="22"/>
           <w:szCs w:val="22"/>
         </w:rPr>
-        <w:t># print("The term is : " + str(term) + " =&gt; and posting list is : " +</w:t>
-      </w:r>
-      <w:proofErr w:type="spellStart"/>
-      <w:r>
-        <w:rPr>
-          <w:rFonts w:asciiTheme="minorHAnsi" w:hAnsiTheme="minorHAnsi" w:cstheme="minorHAnsi"/>
-          <w:color w:val="808080"/>
-          <w:sz w:val="22"/>
-          <w:szCs w:val="22"/>
-        </w:rPr>
-        <w:t>str</w:t>
-      </w:r>
-      <w:proofErr w:type="spellEnd"/>
-      <w:r>
-        <w:rPr>
-          <w:rFonts w:asciiTheme="minorHAnsi" w:hAnsiTheme="minorHAnsi" w:cstheme="minorHAnsi"/>
-          <w:color w:val="808080"/>
-          <w:sz w:val="22"/>
-          <w:szCs w:val="22"/>
-        </w:rPr>
-        <w:t>(</w:t>
+        <w:t># print("The term is : " + str(term) + " =&gt; and posting list is : " +str(</w:t>
       </w:r>
       <w:proofErr w:type="spellStart"/>
       <w:r>
@@ -11454,27 +12405,7 @@
           <w:sz w:val="22"/>
           <w:szCs w:val="22"/>
         </w:rPr>
-        <w:t xml:space="preserve"> is : " +</w:t>
-      </w:r>
-      <w:proofErr w:type="spellStart"/>
-      <w:r>
-        <w:rPr>
-          <w:rFonts w:asciiTheme="minorHAnsi" w:hAnsiTheme="minorHAnsi" w:cstheme="minorHAnsi"/>
-          <w:color w:val="808080"/>
-          <w:sz w:val="22"/>
-          <w:szCs w:val="22"/>
-        </w:rPr>
-        <w:t>str</w:t>
-      </w:r>
-      <w:proofErr w:type="spellEnd"/>
-      <w:r>
-        <w:rPr>
-          <w:rFonts w:asciiTheme="minorHAnsi" w:hAnsiTheme="minorHAnsi" w:cstheme="minorHAnsi"/>
-          <w:color w:val="808080"/>
-          <w:sz w:val="22"/>
-          <w:szCs w:val="22"/>
-        </w:rPr>
-        <w:t>(</w:t>
+        <w:t xml:space="preserve"> is : " +str(</w:t>
       </w:r>
       <w:proofErr w:type="spellStart"/>
       <w:r>
@@ -11598,14 +12529,14 @@
           <w:b/>
         </w:rPr>
       </w:pPr>
-      <w:bookmarkStart w:id="24" w:name="_Toc532117545"/>
+      <w:bookmarkStart w:id="23" w:name="_Toc532117545"/>
       <w:r>
         <w:rPr>
           <w:b/>
         </w:rPr>
         <w:t>Ordered best match within proximity N search:</w:t>
       </w:r>
-      <w:bookmarkEnd w:id="24"/>
+      <w:bookmarkEnd w:id="23"/>
     </w:p>
     <w:p>
       <w:pPr>
@@ -11706,13 +12637,13 @@
       <w:pPr>
         <w:pStyle w:val="Heading1"/>
       </w:pPr>
-      <w:bookmarkStart w:id="25" w:name="_RESULTS:"/>
-      <w:bookmarkStart w:id="26" w:name="_Toc532117546"/>
+      <w:bookmarkStart w:id="24" w:name="_RESULTS:"/>
+      <w:bookmarkStart w:id="25" w:name="_Toc532117546"/>
+      <w:bookmarkEnd w:id="24"/>
+      <w:r>
+        <w:t>RESULTS:</w:t>
+      </w:r>
       <w:bookmarkEnd w:id="25"/>
-      <w:r>
-        <w:t>RESULTS:</w:t>
-      </w:r>
-      <w:bookmarkEnd w:id="26"/>
     </w:p>
     <w:p>
       <w:pPr>
@@ -11730,29 +12661,39 @@
         </w:rPr>
         <w:t>The following results were obtained after using MAP and MRR techniques on the various runs in decreasing order of the MAP values:</w:t>
       </w:r>
+    </w:p>
+    <w:p>
+      <w:pPr>
+        <w:rPr>
+          <w:rFonts w:ascii="Arial" w:hAnsi="Arial" w:cs="Arial"/>
+          <w:sz w:val="24"/>
+          <w:szCs w:val="24"/>
+        </w:rPr>
+      </w:pPr>
     </w:p>
     <w:tbl>
       <w:tblPr>
         <w:tblStyle w:val="TableGrid"/>
-        <w:tblW w:w="9521" w:type="dxa"/>
+        <w:tblW w:w="9420" w:type="dxa"/>
         <w:tblLook w:val="04A0" w:firstRow="1" w:lastRow="0" w:firstColumn="1" w:lastColumn="0" w:noHBand="0" w:noVBand="1"/>
       </w:tblPr>
       <w:tblGrid>
-        <w:gridCol w:w="3173"/>
-        <w:gridCol w:w="3174"/>
-        <w:gridCol w:w="3174"/>
+        <w:gridCol w:w="3140"/>
+        <w:gridCol w:w="3140"/>
+        <w:gridCol w:w="3140"/>
       </w:tblGrid>
       <w:tr>
         <w:trPr>
-          <w:trHeight w:val="467"/>
+          <w:trHeight w:val="920"/>
         </w:trPr>
         <w:tc>
           <w:tcPr>
-            <w:tcW w:w="3173" w:type="dxa"/>
+            <w:tcW w:w="3140" w:type="dxa"/>
             <w:shd w:val="clear" w:color="auto" w:fill="D9E2F3" w:themeFill="accent1" w:themeFillTint="33"/>
           </w:tcPr>
           <w:p>
             <w:pPr>
+              <w:jc w:val="center"/>
               <w:rPr>
                 <w:rFonts w:cstheme="minorHAnsi"/>
                 <w:b/>
@@ -11769,11 +12710,12 @@
         </w:tc>
         <w:tc>
           <w:tcPr>
-            <w:tcW w:w="3174" w:type="dxa"/>
+            <w:tcW w:w="3140" w:type="dxa"/>
             <w:shd w:val="clear" w:color="auto" w:fill="D9E2F3" w:themeFill="accent1" w:themeFillTint="33"/>
           </w:tcPr>
           <w:p>
             <w:pPr>
+              <w:jc w:val="center"/>
               <w:rPr>
                 <w:rFonts w:cstheme="minorHAnsi"/>
                 <w:b/>
@@ -11790,11 +12732,12 @@
         </w:tc>
         <w:tc>
           <w:tcPr>
-            <w:tcW w:w="3174" w:type="dxa"/>
+            <w:tcW w:w="3140" w:type="dxa"/>
             <w:shd w:val="clear" w:color="auto" w:fill="D9E2F3" w:themeFill="accent1" w:themeFillTint="33"/>
           </w:tcPr>
           <w:p>
             <w:pPr>
+              <w:jc w:val="center"/>
               <w:rPr>
                 <w:rFonts w:cstheme="minorHAnsi"/>
                 <w:b/>
@@ -11812,11 +12755,11 @@
       </w:tr>
       <w:tr>
         <w:trPr>
-          <w:trHeight w:val="454"/>
+          <w:trHeight w:val="896"/>
         </w:trPr>
         <w:tc>
           <w:tcPr>
-            <w:tcW w:w="3173" w:type="dxa"/>
+            <w:tcW w:w="3140" w:type="dxa"/>
           </w:tcPr>
           <w:p>
             <w:pPr>
@@ -11834,7 +12777,7 @@
         </w:tc>
         <w:tc>
           <w:tcPr>
-            <w:tcW w:w="3174" w:type="dxa"/>
+            <w:tcW w:w="3140" w:type="dxa"/>
           </w:tcPr>
           <w:p>
             <w:pPr>
@@ -11852,7 +12795,7 @@
         </w:tc>
         <w:tc>
           <w:tcPr>
-            <w:tcW w:w="3174" w:type="dxa"/>
+            <w:tcW w:w="3140" w:type="dxa"/>
           </w:tcPr>
           <w:p>
             <w:pPr>
@@ -11871,11 +12814,11 @@
       </w:tr>
       <w:tr>
         <w:trPr>
-          <w:trHeight w:val="467"/>
+          <w:trHeight w:val="920"/>
         </w:trPr>
         <w:tc>
           <w:tcPr>
-            <w:tcW w:w="3173" w:type="dxa"/>
+            <w:tcW w:w="3140" w:type="dxa"/>
           </w:tcPr>
           <w:p>
             <w:pPr>
@@ -11893,7 +12836,7 @@
         </w:tc>
         <w:tc>
           <w:tcPr>
-            <w:tcW w:w="3174" w:type="dxa"/>
+            <w:tcW w:w="3140" w:type="dxa"/>
           </w:tcPr>
           <w:p>
             <w:pPr>
@@ -11911,7 +12854,7 @@
         </w:tc>
         <w:tc>
           <w:tcPr>
-            <w:tcW w:w="3174" w:type="dxa"/>
+            <w:tcW w:w="3140" w:type="dxa"/>
           </w:tcPr>
           <w:p>
             <w:pPr>
@@ -11930,11 +12873,11 @@
       </w:tr>
       <w:tr>
         <w:trPr>
-          <w:trHeight w:val="454"/>
+          <w:trHeight w:val="896"/>
         </w:trPr>
         <w:tc>
           <w:tcPr>
-            <w:tcW w:w="3173" w:type="dxa"/>
+            <w:tcW w:w="3140" w:type="dxa"/>
           </w:tcPr>
           <w:p>
             <w:pPr>
@@ -11952,7 +12895,7 @@
         </w:tc>
         <w:tc>
           <w:tcPr>
-            <w:tcW w:w="3174" w:type="dxa"/>
+            <w:tcW w:w="3140" w:type="dxa"/>
           </w:tcPr>
           <w:p>
             <w:pPr>
@@ -11970,7 +12913,7 @@
         </w:tc>
         <w:tc>
           <w:tcPr>
-            <w:tcW w:w="3174" w:type="dxa"/>
+            <w:tcW w:w="3140" w:type="dxa"/>
           </w:tcPr>
           <w:p>
             <w:pPr>
@@ -11989,11 +12932,11 @@
       </w:tr>
       <w:tr>
         <w:trPr>
-          <w:trHeight w:val="467"/>
+          <w:trHeight w:val="920"/>
         </w:trPr>
         <w:tc>
           <w:tcPr>
-            <w:tcW w:w="3173" w:type="dxa"/>
+            <w:tcW w:w="3140" w:type="dxa"/>
           </w:tcPr>
           <w:p>
             <w:pPr>
@@ -12011,7 +12954,7 @@
         </w:tc>
         <w:tc>
           <w:tcPr>
-            <w:tcW w:w="3174" w:type="dxa"/>
+            <w:tcW w:w="3140" w:type="dxa"/>
           </w:tcPr>
           <w:p>
             <w:pPr>
@@ -12029,7 +12972,7 @@
         </w:tc>
         <w:tc>
           <w:tcPr>
-            <w:tcW w:w="3174" w:type="dxa"/>
+            <w:tcW w:w="3140" w:type="dxa"/>
           </w:tcPr>
           <w:p>
             <w:pPr>
@@ -12048,11 +12991,11 @@
       </w:tr>
       <w:tr>
         <w:trPr>
-          <w:trHeight w:val="467"/>
+          <w:trHeight w:val="920"/>
         </w:trPr>
         <w:tc>
           <w:tcPr>
-            <w:tcW w:w="3173" w:type="dxa"/>
+            <w:tcW w:w="3140" w:type="dxa"/>
           </w:tcPr>
           <w:p>
             <w:pPr>
@@ -12070,7 +13013,7 @@
         </w:tc>
         <w:tc>
           <w:tcPr>
-            <w:tcW w:w="3174" w:type="dxa"/>
+            <w:tcW w:w="3140" w:type="dxa"/>
           </w:tcPr>
           <w:p>
             <w:pPr>
@@ -12088,7 +13031,7 @@
         </w:tc>
         <w:tc>
           <w:tcPr>
-            <w:tcW w:w="3174" w:type="dxa"/>
+            <w:tcW w:w="3140" w:type="dxa"/>
           </w:tcPr>
           <w:p>
             <w:pPr>
@@ -12107,11 +13050,11 @@
       </w:tr>
       <w:tr>
         <w:trPr>
-          <w:trHeight w:val="454"/>
+          <w:trHeight w:val="896"/>
         </w:trPr>
         <w:tc>
           <w:tcPr>
-            <w:tcW w:w="3173" w:type="dxa"/>
+            <w:tcW w:w="3140" w:type="dxa"/>
           </w:tcPr>
           <w:p>
             <w:pPr>
@@ -12129,7 +13072,7 @@
         </w:tc>
         <w:tc>
           <w:tcPr>
-            <w:tcW w:w="3174" w:type="dxa"/>
+            <w:tcW w:w="3140" w:type="dxa"/>
           </w:tcPr>
           <w:p>
             <w:pPr>
@@ -12147,7 +13090,7 @@
         </w:tc>
         <w:tc>
           <w:tcPr>
-            <w:tcW w:w="3174" w:type="dxa"/>
+            <w:tcW w:w="3140" w:type="dxa"/>
           </w:tcPr>
           <w:p>
             <w:pPr>
@@ -12166,11 +13109,11 @@
       </w:tr>
       <w:tr>
         <w:trPr>
-          <w:trHeight w:val="467"/>
+          <w:trHeight w:val="920"/>
         </w:trPr>
         <w:tc>
           <w:tcPr>
-            <w:tcW w:w="3173" w:type="dxa"/>
+            <w:tcW w:w="3140" w:type="dxa"/>
           </w:tcPr>
           <w:p>
             <w:pPr>
@@ -12188,7 +13131,7 @@
         </w:tc>
         <w:tc>
           <w:tcPr>
-            <w:tcW w:w="3174" w:type="dxa"/>
+            <w:tcW w:w="3140" w:type="dxa"/>
           </w:tcPr>
           <w:p>
             <w:pPr>
@@ -12206,7 +13149,7 @@
         </w:tc>
         <w:tc>
           <w:tcPr>
-            <w:tcW w:w="3174" w:type="dxa"/>
+            <w:tcW w:w="3140" w:type="dxa"/>
           </w:tcPr>
           <w:p>
             <w:pPr>
@@ -12225,11 +13168,11 @@
       </w:tr>
       <w:tr>
         <w:trPr>
-          <w:trHeight w:val="467"/>
+          <w:trHeight w:val="920"/>
         </w:trPr>
         <w:tc>
           <w:tcPr>
-            <w:tcW w:w="3173" w:type="dxa"/>
+            <w:tcW w:w="3140" w:type="dxa"/>
           </w:tcPr>
           <w:p>
             <w:pPr>
@@ -12247,7 +13190,7 @@
         </w:tc>
         <w:tc>
           <w:tcPr>
-            <w:tcW w:w="3174" w:type="dxa"/>
+            <w:tcW w:w="3140" w:type="dxa"/>
           </w:tcPr>
           <w:p>
             <w:pPr>
@@ -12265,7 +13208,7 @@
         </w:tc>
         <w:tc>
           <w:tcPr>
-            <w:tcW w:w="3174" w:type="dxa"/>
+            <w:tcW w:w="3140" w:type="dxa"/>
           </w:tcPr>
           <w:p>
             <w:pPr>
@@ -12302,12 +13245,52 @@
           <w:szCs w:val="24"/>
         </w:rPr>
       </w:pPr>
-      <w:r>
+    </w:p>
+    <w:p>
+      <w:pPr>
+        <w:tabs>
+          <w:tab w:val="left" w:pos="931"/>
+        </w:tabs>
+        <w:spacing w:line="240" w:lineRule="auto"/>
         <w:rPr>
           <w:rFonts w:ascii="Arial" w:hAnsi="Arial" w:cs="Arial"/>
           <w:sz w:val="24"/>
           <w:szCs w:val="24"/>
         </w:rPr>
+      </w:pPr>
+    </w:p>
+    <w:p>
+      <w:pPr>
+        <w:tabs>
+          <w:tab w:val="left" w:pos="931"/>
+        </w:tabs>
+        <w:spacing w:line="240" w:lineRule="auto"/>
+        <w:rPr>
+          <w:rFonts w:ascii="Arial" w:hAnsi="Arial" w:cs="Arial"/>
+          <w:sz w:val="24"/>
+          <w:szCs w:val="24"/>
+        </w:rPr>
+      </w:pPr>
+    </w:p>
+    <w:p>
+      <w:pPr>
+        <w:tabs>
+          <w:tab w:val="left" w:pos="931"/>
+        </w:tabs>
+        <w:spacing w:line="240" w:lineRule="auto"/>
+        <w:rPr>
+          <w:rFonts w:ascii="Arial" w:hAnsi="Arial" w:cs="Arial"/>
+          <w:sz w:val="24"/>
+          <w:szCs w:val="24"/>
+        </w:rPr>
+      </w:pPr>
+      <w:r>
+        <w:rPr>
+          <w:rFonts w:ascii="Arial" w:hAnsi="Arial" w:cs="Arial"/>
+          <w:sz w:val="24"/>
+          <w:szCs w:val="24"/>
+        </w:rPr>
+        <w:lastRenderedPageBreak/>
         <w:t xml:space="preserve">The following is the </w:t>
       </w:r>
       <w:r>
@@ -12338,28 +13321,20 @@
     </w:p>
     <w:p>
       <w:pPr>
+        <w:jc w:val="center"/>
         <w:rPr>
           <w:rFonts w:cstheme="minorHAnsi"/>
         </w:rPr>
       </w:pPr>
-    </w:p>
-    <w:p>
-      <w:pPr>
-        <w:rPr>
-          <w:rFonts w:cstheme="minorHAnsi"/>
-        </w:rPr>
-      </w:pPr>
-      <w:r>
-        <w:rPr>
-          <w:rFonts w:cstheme="minorHAnsi"/>
+      <w:r>
+        <w:rPr>
           <w:noProof/>
         </w:rPr>
-        <w:lastRenderedPageBreak/>
         <w:drawing>
-          <wp:inline distT="0" distB="0" distL="0" distR="0" wp14:anchorId="3F243AA8" wp14:editId="6BEB1DF7">
-            <wp:extent cx="5854065" cy="4387850"/>
+          <wp:inline distT="0" distB="0" distL="0" distR="0" wp14:anchorId="2BE55FC5" wp14:editId="0E9D6623">
+            <wp:extent cx="6045200" cy="4533900"/>
             <wp:effectExtent l="0" t="0" r="0" b="0"/>
-            <wp:docPr id="11" name="Picture 11"/>
+            <wp:docPr id="1" name="Picture 1"/>
             <wp:cNvGraphicFramePr>
               <a:graphicFrameLocks xmlns:a="http://schemas.openxmlformats.org/drawingml/2006/main" noChangeAspect="1"/>
             </wp:cNvGraphicFramePr>
@@ -12388,7 +13363,7 @@
                   <pic:spPr bwMode="auto">
                     <a:xfrm>
                       <a:off x="0" y="0"/>
-                      <a:ext cx="5854065" cy="4387850"/>
+                      <a:ext cx="6064006" cy="4548005"/>
                     </a:xfrm>
                     <a:prstGeom prst="rect">
                       <a:avLst/>
@@ -13209,11 +14184,11 @@
       <w:pPr>
         <w:pStyle w:val="Heading1"/>
       </w:pPr>
-      <w:bookmarkStart w:id="27" w:name="_Toc532117547"/>
+      <w:bookmarkStart w:id="26" w:name="_Toc532117547"/>
       <w:r>
         <w:t>CONCLUSION:</w:t>
       </w:r>
-      <w:bookmarkEnd w:id="27"/>
+      <w:bookmarkEnd w:id="26"/>
     </w:p>
     <w:p>
       <w:pPr>
@@ -13424,17 +14399,16 @@
       <w:pPr>
         <w:pStyle w:val="Heading1"/>
       </w:pPr>
-      <w:bookmarkStart w:id="28" w:name="_Toc532117548"/>
-      <w:r>
-        <w:t>R</w:t>
-      </w:r>
-      <w:r>
-        <w:t>EFERENCES</w:t>
-      </w:r>
+      <w:bookmarkStart w:id="27" w:name="_Toc532117548"/>
+      <w:r>
+        <w:t>BIBLIOGRAPHY</w:t>
+      </w:r>
+      <w:bookmarkStart w:id="28" w:name="_GoBack"/>
+      <w:bookmarkEnd w:id="28"/>
       <w:r>
         <w:t>:</w:t>
       </w:r>
-      <w:bookmarkEnd w:id="28"/>
+      <w:bookmarkEnd w:id="27"/>
     </w:p>
     <w:p>
       <w:pPr>
@@ -17567,7 +18541,7 @@
 </file>
 
 <file path=customXml/itemProps1.xml><?xml version="1.0" encoding="utf-8"?>
-<ds:datastoreItem xmlns:ds="http://schemas.openxmlformats.org/officeDocument/2006/customXml" ds:itemID="{567DBD6E-7AA7-CF41-A9C2-8D326F0612E7}">
+<ds:datastoreItem xmlns:ds="http://schemas.openxmlformats.org/officeDocument/2006/customXml" ds:itemID="{B6838B81-E464-436C-B5B3-7DDFCA676E75}">
   <ds:schemaRefs>
     <ds:schemaRef ds:uri="http://schemas.openxmlformats.org/officeDocument/2006/bibliography"/>
   </ds:schemaRefs>

</xml_diff>